<commit_message>
docs: añadidos docs grupales y student1
</commit_message>
<xml_diff>
--- a/reports/Group/00 - Requirements - Group.docx
+++ b/reports/Group/00 - Requirements - Group.docx
@@ -4,7 +4,7 @@
   <w:body>
     <w:p>
       <w:pPr>
-        <w:pStyle w:val="Heading1"/>
+        <w:pStyle w:val="Ttulo1"/>
         <w:spacing w:before="0"/>
         <w:rPr>
           <w:rFonts w:cstheme="majorHAnsi"/>
@@ -91,7 +91,7 @@
           </w:tcPr>
           <w:p>
             <w:pPr>
-              <w:pStyle w:val="NoSpacing"/>
+              <w:pStyle w:val="Sinespaciado"/>
               <w:rPr>
                 <w:rFonts w:asciiTheme="majorHAnsi" w:hAnsiTheme="majorHAnsi" w:cstheme="majorHAnsi"/>
               </w:rPr>
@@ -142,7 +142,31 @@
                   <w:rPr>
                     <w:rFonts w:asciiTheme="majorHAnsi" w:hAnsiTheme="majorHAnsi" w:cstheme="majorHAnsi"/>
                   </w:rPr>
-                  <w:t xml:space="preserve"> CX.YYY  </w:t>
+                  <w:t xml:space="preserve"> C</w:t>
+                </w:r>
+                <w:r>
+                  <w:rPr>
+                    <w:rFonts w:asciiTheme="majorHAnsi" w:hAnsiTheme="majorHAnsi" w:cstheme="majorHAnsi"/>
+                  </w:rPr>
+                  <w:t>1</w:t>
+                </w:r>
+                <w:r>
+                  <w:rPr>
+                    <w:rFonts w:asciiTheme="majorHAnsi" w:hAnsiTheme="majorHAnsi" w:cstheme="majorHAnsi"/>
+                  </w:rPr>
+                  <w:t>.</w:t>
+                </w:r>
+                <w:r>
+                  <w:rPr>
+                    <w:rFonts w:asciiTheme="majorHAnsi" w:hAnsiTheme="majorHAnsi" w:cstheme="majorHAnsi"/>
+                  </w:rPr>
+                  <w:t>046</w:t>
+                </w:r>
+                <w:r>
+                  <w:rPr>
+                    <w:rFonts w:asciiTheme="majorHAnsi" w:hAnsiTheme="majorHAnsi" w:cstheme="majorHAnsi"/>
+                  </w:rPr>
+                  <w:t xml:space="preserve">  </w:t>
                 </w:r>
               </w:sdtContent>
             </w:sdt>
@@ -164,7 +188,7 @@
           </w:tcPr>
           <w:p>
             <w:pPr>
-              <w:pStyle w:val="NoSpacing"/>
+              <w:pStyle w:val="Sinespaciado"/>
               <w:rPr>
                 <w:rFonts w:asciiTheme="majorHAnsi" w:hAnsiTheme="majorHAnsi" w:cstheme="majorHAnsi"/>
               </w:rPr>
@@ -208,7 +232,19 @@
                   <w:rPr>
                     <w:rFonts w:asciiTheme="majorHAnsi" w:hAnsiTheme="majorHAnsi" w:cstheme="majorHAnsi"/>
                   </w:rPr>
-                  <w:t xml:space="preserve"> https://github.com/xxxx  </w:t>
+                  <w:t xml:space="preserve"> </w:t>
+                </w:r>
+                <w:r>
+                  <w:rPr>
+                    <w:rFonts w:asciiTheme="majorHAnsi" w:hAnsiTheme="majorHAnsi" w:cstheme="majorHAnsi"/>
+                  </w:rPr>
+                  <w:t>https://github.com/DP2-C1-046/Acme-ANS-D01</w:t>
+                </w:r>
+                <w:r>
+                  <w:rPr>
+                    <w:rFonts w:asciiTheme="majorHAnsi" w:hAnsiTheme="majorHAnsi" w:cstheme="majorHAnsi"/>
+                  </w:rPr>
+                  <w:t xml:space="preserve">  </w:t>
                 </w:r>
               </w:sdtContent>
             </w:sdt>
@@ -234,7 +270,7 @@
           </w:p>
           <w:p>
             <w:pPr>
-              <w:pStyle w:val="NoSpacing"/>
+              <w:pStyle w:val="Sinespaciado"/>
               <w:rPr>
                 <w:rFonts w:asciiTheme="majorHAnsi" w:hAnsiTheme="majorHAnsi" w:cstheme="majorBidi"/>
                 <w:b/>
@@ -289,19 +325,19 @@
                   <w:rPr>
                     <w:rFonts w:asciiTheme="majorHAnsi" w:hAnsiTheme="majorHAnsi" w:cstheme="majorBidi"/>
                   </w:rPr>
-                  <w:t xml:space="preserve">Masked </w:t>
+                  <w:t>20</w:t>
                 </w:r>
                 <w:r>
                   <w:rPr>
                     <w:rFonts w:asciiTheme="majorHAnsi" w:hAnsiTheme="majorHAnsi" w:cstheme="majorBidi"/>
                   </w:rPr>
-                  <w:t xml:space="preserve">ID </w:t>
+                  <w:t>06****</w:t>
                 </w:r>
                 <w:r>
                   <w:rPr>
                     <w:rFonts w:asciiTheme="majorHAnsi" w:hAnsiTheme="majorHAnsi" w:cstheme="majorBidi"/>
                   </w:rPr>
-                  <w:t>number</w:t>
+                  <w:t>X</w:t>
                 </w:r>
               </w:sdtContent>
             </w:sdt>
@@ -309,7 +345,7 @@
           <w:permEnd w:id="291510380"/>
           <w:p>
             <w:pPr>
-              <w:pStyle w:val="NoSpacing"/>
+              <w:pStyle w:val="Sinespaciado"/>
               <w:rPr>
                 <w:rFonts w:asciiTheme="majorHAnsi" w:hAnsiTheme="majorHAnsi" w:cstheme="majorHAnsi"/>
                 <w:b/>
@@ -355,7 +391,19 @@
                   <w:rPr>
                     <w:rFonts w:asciiTheme="majorHAnsi" w:hAnsiTheme="majorHAnsi" w:cstheme="majorHAnsi"/>
                   </w:rPr>
-                  <w:t xml:space="preserve"> uvus  </w:t>
+                  <w:t xml:space="preserve"> </w:t>
+                </w:r>
+                <w:r>
+                  <w:rPr>
+                    <w:rFonts w:asciiTheme="majorHAnsi" w:hAnsiTheme="majorHAnsi" w:cstheme="majorHAnsi"/>
+                  </w:rPr>
+                  <w:t>rafseggom</w:t>
+                </w:r>
+                <w:r>
+                  <w:rPr>
+                    <w:rFonts w:asciiTheme="majorHAnsi" w:hAnsiTheme="majorHAnsi" w:cstheme="majorHAnsi"/>
+                  </w:rPr>
+                  <w:t xml:space="preserve">  </w:t>
                 </w:r>
               </w:sdtContent>
             </w:sdt>
@@ -363,7 +411,7 @@
           </w:p>
           <w:p>
             <w:pPr>
-              <w:pStyle w:val="NoSpacing"/>
+              <w:pStyle w:val="Sinespaciado"/>
               <w:rPr>
                 <w:rFonts w:asciiTheme="majorHAnsi" w:hAnsiTheme="majorHAnsi" w:cstheme="majorHAnsi"/>
               </w:rPr>
@@ -407,7 +455,31 @@
                   <w:rPr>
                     <w:rFonts w:asciiTheme="majorHAnsi" w:hAnsiTheme="majorHAnsi" w:cstheme="majorHAnsi"/>
                   </w:rPr>
-                  <w:t xml:space="preserve"> Surnames, Name  </w:t>
+                  <w:t xml:space="preserve"> S</w:t>
+                </w:r>
+                <w:r>
+                  <w:rPr>
+                    <w:rFonts w:asciiTheme="majorHAnsi" w:hAnsiTheme="majorHAnsi" w:cstheme="majorHAnsi"/>
+                  </w:rPr>
+                  <w:t>egura Gómez</w:t>
+                </w:r>
+                <w:r>
+                  <w:rPr>
+                    <w:rFonts w:asciiTheme="majorHAnsi" w:hAnsiTheme="majorHAnsi" w:cstheme="majorHAnsi"/>
+                  </w:rPr>
+                  <w:t xml:space="preserve">, </w:t>
+                </w:r>
+                <w:r>
+                  <w:rPr>
+                    <w:rFonts w:asciiTheme="majorHAnsi" w:hAnsiTheme="majorHAnsi" w:cstheme="majorHAnsi"/>
+                  </w:rPr>
+                  <w:t>Rafael</w:t>
+                </w:r>
+                <w:r>
+                  <w:rPr>
+                    <w:rFonts w:asciiTheme="majorHAnsi" w:hAnsiTheme="majorHAnsi" w:cstheme="majorHAnsi"/>
+                  </w:rPr>
+                  <w:t xml:space="preserve">  </w:t>
                 </w:r>
               </w:sdtContent>
             </w:sdt>
@@ -459,7 +531,43 @@
                   <w:rPr>
                     <w:rFonts w:asciiTheme="majorHAnsi" w:hAnsiTheme="majorHAnsi" w:cstheme="majorHAnsi"/>
                   </w:rPr>
-                  <w:t xml:space="preserve"> role1, role2, role3  </w:t>
+                  <w:t xml:space="preserve"> </w:t>
+                </w:r>
+                <w:r>
+                  <w:rPr>
+                    <w:rFonts w:asciiTheme="majorHAnsi" w:hAnsiTheme="majorHAnsi" w:cstheme="majorHAnsi"/>
+                  </w:rPr>
+                  <w:t>Manager</w:t>
+                </w:r>
+                <w:r>
+                  <w:rPr>
+                    <w:rFonts w:asciiTheme="majorHAnsi" w:hAnsiTheme="majorHAnsi" w:cstheme="majorHAnsi"/>
+                  </w:rPr>
+                  <w:t xml:space="preserve">, </w:t>
+                </w:r>
+                <w:r>
+                  <w:rPr>
+                    <w:rFonts w:asciiTheme="majorHAnsi" w:hAnsiTheme="majorHAnsi" w:cstheme="majorHAnsi"/>
+                  </w:rPr>
+                  <w:t>Analyst</w:t>
+                </w:r>
+                <w:r>
+                  <w:rPr>
+                    <w:rFonts w:asciiTheme="majorHAnsi" w:hAnsiTheme="majorHAnsi" w:cstheme="majorHAnsi"/>
+                  </w:rPr>
+                  <w:t xml:space="preserve">, </w:t>
+                </w:r>
+                <w:r>
+                  <w:rPr>
+                    <w:rFonts w:asciiTheme="majorHAnsi" w:hAnsiTheme="majorHAnsi" w:cstheme="majorHAnsi"/>
+                  </w:rPr>
+                  <w:t>Tester</w:t>
+                </w:r>
+                <w:r>
+                  <w:rPr>
+                    <w:rFonts w:asciiTheme="majorHAnsi" w:hAnsiTheme="majorHAnsi" w:cstheme="majorHAnsi"/>
+                  </w:rPr>
+                  <w:t xml:space="preserve">  </w:t>
                 </w:r>
               </w:sdtContent>
             </w:sdt>
@@ -483,7 +591,7 @@
           </w:p>
           <w:p>
             <w:pPr>
-              <w:pStyle w:val="NoSpacing"/>
+              <w:pStyle w:val="Sinespaciado"/>
               <w:rPr>
                 <w:rFonts w:asciiTheme="majorHAnsi" w:hAnsiTheme="majorHAnsi" w:cstheme="majorHAnsi"/>
                 <w:b/>
@@ -534,19 +642,7 @@
                   <w:rPr>
                     <w:rFonts w:asciiTheme="majorHAnsi" w:hAnsiTheme="majorHAnsi" w:cstheme="majorBidi"/>
                   </w:rPr>
-                  <w:t xml:space="preserve">Masked </w:t>
-                </w:r>
-                <w:r>
-                  <w:rPr>
-                    <w:rFonts w:asciiTheme="majorHAnsi" w:hAnsiTheme="majorHAnsi" w:cstheme="majorBidi"/>
-                  </w:rPr>
-                  <w:t xml:space="preserve">ID </w:t>
-                </w:r>
-                <w:r>
-                  <w:rPr>
-                    <w:rFonts w:asciiTheme="majorHAnsi" w:hAnsiTheme="majorHAnsi" w:cstheme="majorBidi"/>
-                  </w:rPr>
-                  <w:t>number</w:t>
+                  <w:t>30****09*</w:t>
                 </w:r>
               </w:sdtContent>
             </w:sdt>
@@ -554,7 +650,7 @@
           <w:permEnd w:id="1081366304"/>
           <w:p>
             <w:pPr>
-              <w:pStyle w:val="NoSpacing"/>
+              <w:pStyle w:val="Sinespaciado"/>
               <w:rPr>
                 <w:rFonts w:asciiTheme="majorHAnsi" w:hAnsiTheme="majorHAnsi" w:cstheme="majorHAnsi"/>
                 <w:b/>
@@ -600,7 +696,19 @@
                   <w:rPr>
                     <w:rFonts w:asciiTheme="majorHAnsi" w:hAnsiTheme="majorHAnsi" w:cstheme="majorHAnsi"/>
                   </w:rPr>
-                  <w:t xml:space="preserve"> uvus  </w:t>
+                  <w:t xml:space="preserve"> </w:t>
+                </w:r>
+                <w:r>
+                  <w:rPr>
+                    <w:rFonts w:asciiTheme="majorHAnsi" w:hAnsiTheme="majorHAnsi" w:cstheme="majorHAnsi"/>
+                  </w:rPr>
+                  <w:t>rafcarmed</w:t>
+                </w:r>
+                <w:r>
+                  <w:rPr>
+                    <w:rFonts w:asciiTheme="majorHAnsi" w:hAnsiTheme="majorHAnsi" w:cstheme="majorHAnsi"/>
+                  </w:rPr>
+                  <w:t xml:space="preserve">  </w:t>
                 </w:r>
               </w:sdtContent>
             </w:sdt>
@@ -608,7 +716,7 @@
           </w:p>
           <w:p>
             <w:pPr>
-              <w:pStyle w:val="NoSpacing"/>
+              <w:pStyle w:val="Sinespaciado"/>
               <w:rPr>
                 <w:rFonts w:asciiTheme="majorHAnsi" w:hAnsiTheme="majorHAnsi" w:cstheme="majorHAnsi"/>
               </w:rPr>
@@ -652,7 +760,19 @@
                   <w:rPr>
                     <w:rFonts w:asciiTheme="majorHAnsi" w:hAnsiTheme="majorHAnsi" w:cstheme="majorHAnsi"/>
                   </w:rPr>
-                  <w:t xml:space="preserve"> Surnames, Name  </w:t>
+                  <w:t xml:space="preserve"> </w:t>
+                </w:r>
+                <w:r>
+                  <w:rPr>
+                    <w:rFonts w:asciiTheme="majorHAnsi" w:hAnsiTheme="majorHAnsi" w:cstheme="majorHAnsi"/>
+                  </w:rPr>
+                  <w:t>Caro Medina, Rafael David</w:t>
+                </w:r>
+                <w:r>
+                  <w:rPr>
+                    <w:rFonts w:asciiTheme="majorHAnsi" w:hAnsiTheme="majorHAnsi" w:cstheme="majorHAnsi"/>
+                  </w:rPr>
+                  <w:t xml:space="preserve">  </w:t>
                 </w:r>
               </w:sdtContent>
             </w:sdt>
@@ -660,7 +780,7 @@
           </w:p>
           <w:p>
             <w:pPr>
-              <w:pStyle w:val="NoSpacing"/>
+              <w:pStyle w:val="Sinespaciado"/>
               <w:rPr>
                 <w:rFonts w:asciiTheme="majorHAnsi" w:hAnsiTheme="majorHAnsi" w:cstheme="majorHAnsi"/>
               </w:rPr>
@@ -704,7 +824,19 @@
                   <w:rPr>
                     <w:rFonts w:asciiTheme="majorHAnsi" w:hAnsiTheme="majorHAnsi" w:cstheme="majorHAnsi"/>
                   </w:rPr>
-                  <w:t xml:space="preserve"> role1, role2, role3  </w:t>
+                  <w:t xml:space="preserve"> </w:t>
+                </w:r>
+                <w:r>
+                  <w:rPr>
+                    <w:rFonts w:asciiTheme="majorHAnsi" w:hAnsiTheme="majorHAnsi" w:cstheme="majorHAnsi"/>
+                  </w:rPr>
+                  <w:t>Analyst, Developer</w:t>
+                </w:r>
+                <w:r>
+                  <w:rPr>
+                    <w:rFonts w:asciiTheme="majorHAnsi" w:hAnsiTheme="majorHAnsi" w:cstheme="majorHAnsi"/>
+                  </w:rPr>
+                  <w:t xml:space="preserve">  </w:t>
                 </w:r>
               </w:sdtContent>
             </w:sdt>
@@ -733,10 +865,11 @@
           </w:p>
           <w:p>
             <w:pPr>
-              <w:pStyle w:val="NoSpacing"/>
+              <w:pStyle w:val="Sinespaciado"/>
               <w:rPr>
                 <w:rFonts w:asciiTheme="majorHAnsi" w:hAnsiTheme="majorHAnsi" w:cstheme="majorHAnsi"/>
                 <w:b/>
+                <w:lang w:val="en-US"/>
               </w:rPr>
             </w:pPr>
             <w:r>
@@ -764,6 +897,7 @@
               <w:sdtPr>
                 <w:rPr>
                   <w:rFonts w:asciiTheme="majorHAnsi" w:hAnsiTheme="majorHAnsi" w:cstheme="majorBidi"/>
+                  <w:lang w:val="en-US"/>
                 </w:rPr>
                 <w:tag w:val="ID3"/>
                 <w:id w:val="-2029015554"/>
@@ -777,20 +911,9 @@
                 <w:r>
                   <w:rPr>
                     <w:rFonts w:asciiTheme="majorHAnsi" w:hAnsiTheme="majorHAnsi" w:cstheme="majorBidi"/>
+                    <w:lang w:val="en-US"/>
                   </w:rPr>
-                  <w:t xml:space="preserve"> Masked </w:t>
-                </w:r>
-                <w:r>
-                  <w:rPr>
-                    <w:rFonts w:asciiTheme="majorHAnsi" w:hAnsiTheme="majorHAnsi" w:cstheme="majorBidi"/>
-                  </w:rPr>
-                  <w:t xml:space="preserve">ID </w:t>
-                </w:r>
-                <w:r>
-                  <w:rPr>
-                    <w:rFonts w:asciiTheme="majorHAnsi" w:hAnsiTheme="majorHAnsi" w:cstheme="majorBidi"/>
-                  </w:rPr>
-                  <w:t>number</w:t>
+                  <w:t xml:space="preserve"> 30***2*5Y</w:t>
                 </w:r>
               </w:sdtContent>
             </w:sdt>
@@ -798,7 +921,7 @@
           <w:permEnd w:id="1000832359"/>
           <w:p>
             <w:pPr>
-              <w:pStyle w:val="NoSpacing"/>
+              <w:pStyle w:val="Sinespaciado"/>
               <w:rPr>
                 <w:rFonts w:asciiTheme="majorHAnsi" w:hAnsiTheme="majorHAnsi" w:cstheme="majorHAnsi"/>
                 <w:b/>
@@ -830,6 +953,7 @@
               <w:sdtPr>
                 <w:rPr>
                   <w:rFonts w:asciiTheme="majorHAnsi" w:hAnsiTheme="majorHAnsi" w:cstheme="majorHAnsi"/>
+                  <w:lang w:val="en-US"/>
                 </w:rPr>
                 <w:tag w:val="UVUS03"/>
                 <w:id w:val="-1922171075"/>
@@ -843,8 +967,16 @@
                 <w:r>
                   <w:rPr>
                     <w:rFonts w:asciiTheme="majorHAnsi" w:hAnsiTheme="majorHAnsi" w:cstheme="majorHAnsi"/>
+                    <w:lang w:val="en-US"/>
                   </w:rPr>
-                  <w:t xml:space="preserve"> uvus  </w:t>
+                  <w:t xml:space="preserve"> davblamor</w:t>
+                </w:r>
+                <w:r>
+                  <w:rPr>
+                    <w:rFonts w:asciiTheme="majorHAnsi" w:hAnsiTheme="majorHAnsi" w:cstheme="majorHAnsi"/>
+                    <w:lang w:val="en-US"/>
+                  </w:rPr>
+                  <w:t xml:space="preserve"> </w:t>
                 </w:r>
               </w:sdtContent>
             </w:sdt>
@@ -852,9 +984,10 @@
           </w:p>
           <w:p>
             <w:pPr>
-              <w:pStyle w:val="NoSpacing"/>
+              <w:pStyle w:val="Sinespaciado"/>
               <w:rPr>
                 <w:rFonts w:asciiTheme="majorHAnsi" w:hAnsiTheme="majorHAnsi" w:cstheme="majorHAnsi"/>
+                <w:lang w:val="en-US"/>
               </w:rPr>
             </w:pPr>
             <w:r>
@@ -882,6 +1015,7 @@
               <w:sdtPr>
                 <w:rPr>
                   <w:rFonts w:asciiTheme="majorHAnsi" w:hAnsiTheme="majorHAnsi" w:cstheme="majorHAnsi"/>
+                  <w:lang w:val="en-US"/>
                 </w:rPr>
                 <w:tag w:val="Student3"/>
                 <w:id w:val="-1783793770"/>
@@ -895,8 +1029,9 @@
                 <w:r>
                   <w:rPr>
                     <w:rFonts w:asciiTheme="majorHAnsi" w:hAnsiTheme="majorHAnsi" w:cstheme="majorHAnsi"/>
+                    <w:lang w:val="en-US"/>
                   </w:rPr>
-                  <w:t xml:space="preserve"> Surnames, Name</w:t>
+                  <w:t xml:space="preserve"> Blanco Mora, David</w:t>
                 </w:r>
               </w:sdtContent>
             </w:sdt>
@@ -904,7 +1039,7 @@
           <w:permEnd w:id="1519068571"/>
           <w:p>
             <w:pPr>
-              <w:pStyle w:val="NoSpacing"/>
+              <w:pStyle w:val="Sinespaciado"/>
               <w:rPr>
                 <w:rFonts w:asciiTheme="majorHAnsi" w:hAnsiTheme="majorHAnsi" w:cstheme="majorHAnsi"/>
               </w:rPr>
@@ -947,7 +1082,31 @@
                   <w:rPr>
                     <w:rFonts w:asciiTheme="majorHAnsi" w:hAnsiTheme="majorHAnsi" w:cstheme="majorHAnsi"/>
                   </w:rPr>
-                  <w:t xml:space="preserve"> role1, role2, role3  </w:t>
+                  <w:t xml:space="preserve"> Analyst,</w:t>
+                </w:r>
+                <w:r>
+                  <w:rPr>
+                    <w:rFonts w:asciiTheme="majorHAnsi" w:hAnsiTheme="majorHAnsi" w:cstheme="majorHAnsi"/>
+                  </w:rPr>
+                  <w:t xml:space="preserve"> </w:t>
+                </w:r>
+                <w:r>
+                  <w:rPr>
+                    <w:rFonts w:asciiTheme="majorHAnsi" w:hAnsiTheme="majorHAnsi" w:cstheme="majorHAnsi"/>
+                  </w:rPr>
+                  <w:t>Developer,</w:t>
+                </w:r>
+                <w:r>
+                  <w:rPr>
+                    <w:rFonts w:asciiTheme="majorHAnsi" w:hAnsiTheme="majorHAnsi" w:cstheme="majorHAnsi"/>
+                  </w:rPr>
+                  <w:t xml:space="preserve"> </w:t>
+                </w:r>
+                <w:r>
+                  <w:rPr>
+                    <w:rFonts w:asciiTheme="majorHAnsi" w:hAnsiTheme="majorHAnsi" w:cstheme="majorHAnsi"/>
+                  </w:rPr>
+                  <w:t>Operator</w:t>
                 </w:r>
               </w:sdtContent>
             </w:sdt>
@@ -971,10 +1130,11 @@
           </w:p>
           <w:p>
             <w:pPr>
-              <w:pStyle w:val="NoSpacing"/>
+              <w:pStyle w:val="Sinespaciado"/>
               <w:rPr>
                 <w:rFonts w:asciiTheme="majorHAnsi" w:hAnsiTheme="majorHAnsi" w:cstheme="majorHAnsi"/>
                 <w:b/>
+                <w:lang w:val="en-US"/>
               </w:rPr>
             </w:pPr>
             <w:r>
@@ -1002,6 +1162,7 @@
               <w:sdtPr>
                 <w:rPr>
                   <w:rFonts w:asciiTheme="majorHAnsi" w:hAnsiTheme="majorHAnsi" w:cstheme="majorBidi"/>
+                  <w:lang w:val="en-US"/>
                 </w:rPr>
                 <w:tag w:val="ID4"/>
                 <w:id w:val="577182649"/>
@@ -1015,20 +1176,16 @@
                 <w:r>
                   <w:rPr>
                     <w:rFonts w:asciiTheme="majorHAnsi" w:hAnsiTheme="majorHAnsi" w:cstheme="majorBidi"/>
+                    <w:lang w:val="en-US"/>
                   </w:rPr>
-                  <w:t xml:space="preserve"> Masked </w:t>
+                  <w:t xml:space="preserve"> </w:t>
                 </w:r>
                 <w:r>
                   <w:rPr>
                     <w:rFonts w:asciiTheme="majorHAnsi" w:hAnsiTheme="majorHAnsi" w:cstheme="majorBidi"/>
+                    <w:lang w:val="en-US"/>
                   </w:rPr>
-                  <w:t xml:space="preserve">ID </w:t>
-                </w:r>
-                <w:r>
-                  <w:rPr>
-                    <w:rFonts w:asciiTheme="majorHAnsi" w:hAnsiTheme="majorHAnsi" w:cstheme="majorBidi"/>
-                  </w:rPr>
-                  <w:t>number</w:t>
+                  <w:t>****6108T</w:t>
                 </w:r>
               </w:sdtContent>
             </w:sdt>
@@ -1036,7 +1193,7 @@
           <w:permEnd w:id="1222207409"/>
           <w:p>
             <w:pPr>
-              <w:pStyle w:val="NoSpacing"/>
+              <w:pStyle w:val="Sinespaciado"/>
               <w:rPr>
                 <w:rFonts w:asciiTheme="majorHAnsi" w:hAnsiTheme="majorHAnsi" w:cstheme="majorHAnsi"/>
                 <w:b/>
@@ -1068,6 +1225,7 @@
               <w:sdtPr>
                 <w:rPr>
                   <w:rFonts w:asciiTheme="majorHAnsi" w:hAnsiTheme="majorHAnsi" w:cstheme="majorHAnsi"/>
+                  <w:lang w:val="en-US"/>
                 </w:rPr>
                 <w:tag w:val="UVUS04"/>
                 <w:id w:val="-1772313792"/>
@@ -1081,8 +1239,23 @@
                 <w:r>
                   <w:rPr>
                     <w:rFonts w:asciiTheme="majorHAnsi" w:hAnsiTheme="majorHAnsi" w:cstheme="majorHAnsi"/>
+                    <w:lang w:val="en-US"/>
                   </w:rPr>
-                  <w:t xml:space="preserve"> uvus  </w:t>
+                  <w:t xml:space="preserve"> </w:t>
+                </w:r>
+                <w:r>
+                  <w:rPr>
+                    <w:rFonts w:asciiTheme="majorHAnsi" w:hAnsiTheme="majorHAnsi" w:cstheme="majorHAnsi"/>
+                    <w:lang w:val="en-US"/>
+                  </w:rPr>
+                  <w:t>nerjimado</w:t>
+                </w:r>
+                <w:r>
+                  <w:rPr>
+                    <w:rFonts w:asciiTheme="majorHAnsi" w:hAnsiTheme="majorHAnsi" w:cstheme="majorHAnsi"/>
+                    <w:lang w:val="en-US"/>
+                  </w:rPr>
+                  <w:t xml:space="preserve">  </w:t>
                 </w:r>
               </w:sdtContent>
             </w:sdt>
@@ -1090,7 +1263,7 @@
           </w:p>
           <w:p>
             <w:pPr>
-              <w:pStyle w:val="NoSpacing"/>
+              <w:pStyle w:val="Sinespaciado"/>
               <w:rPr>
                 <w:rFonts w:asciiTheme="majorHAnsi" w:hAnsiTheme="majorHAnsi" w:cstheme="majorHAnsi"/>
               </w:rPr>
@@ -1120,6 +1293,7 @@
               <w:sdtPr>
                 <w:rPr>
                   <w:rFonts w:asciiTheme="majorHAnsi" w:hAnsiTheme="majorHAnsi" w:cstheme="majorHAnsi"/>
+                  <w:lang w:val="en-US"/>
                 </w:rPr>
                 <w:tag w:val="Student4"/>
                 <w:id w:val="-924030127"/>
@@ -1133,8 +1307,37 @@
                 <w:r>
                   <w:rPr>
                     <w:rFonts w:asciiTheme="majorHAnsi" w:hAnsiTheme="majorHAnsi" w:cstheme="majorHAnsi"/>
+                    <w:lang w:val="en-US"/>
                   </w:rPr>
-                  <w:t xml:space="preserve"> Surnames, Name  </w:t>
+                  <w:t xml:space="preserve"> </w:t>
+                </w:r>
+                <w:r>
+                  <w:rPr>
+                    <w:rFonts w:asciiTheme="majorHAnsi" w:hAnsiTheme="majorHAnsi" w:cstheme="majorHAnsi"/>
+                    <w:lang w:val="en-US"/>
+                  </w:rPr>
+                  <w:t>Jiménez Adorna</w:t>
+                </w:r>
+                <w:r>
+                  <w:rPr>
+                    <w:rFonts w:asciiTheme="majorHAnsi" w:hAnsiTheme="majorHAnsi" w:cstheme="majorHAnsi"/>
+                    <w:lang w:val="en-US"/>
+                  </w:rPr>
+                  <w:t xml:space="preserve">, </w:t>
+                </w:r>
+                <w:r>
+                  <w:rPr>
+                    <w:rFonts w:asciiTheme="majorHAnsi" w:hAnsiTheme="majorHAnsi" w:cstheme="majorHAnsi"/>
+                    <w:lang w:val="en-US"/>
+                  </w:rPr>
+                  <w:t>Nerea</w:t>
+                </w:r>
+                <w:r>
+                  <w:rPr>
+                    <w:rFonts w:asciiTheme="majorHAnsi" w:hAnsiTheme="majorHAnsi" w:cstheme="majorHAnsi"/>
+                    <w:lang w:val="en-US"/>
+                  </w:rPr>
+                  <w:t xml:space="preserve">  </w:t>
                 </w:r>
               </w:sdtContent>
             </w:sdt>
@@ -1142,7 +1345,7 @@
           </w:p>
           <w:p>
             <w:pPr>
-              <w:pStyle w:val="NoSpacing"/>
+              <w:pStyle w:val="Sinespaciado"/>
               <w:rPr>
                 <w:rFonts w:asciiTheme="majorHAnsi" w:hAnsiTheme="majorHAnsi" w:cstheme="majorHAnsi"/>
               </w:rPr>
@@ -1186,7 +1389,13 @@
                   <w:rPr>
                     <w:rFonts w:asciiTheme="majorHAnsi" w:hAnsiTheme="majorHAnsi" w:cstheme="majorHAnsi"/>
                   </w:rPr>
-                  <w:t xml:space="preserve"> role1, role2, role3  </w:t>
+                  <w:t xml:space="preserve"> </w:t>
+                </w:r>
+                <w:r>
+                  <w:rPr>
+                    <w:rFonts w:asciiTheme="majorHAnsi" w:hAnsiTheme="majorHAnsi" w:cstheme="majorHAnsi"/>
+                  </w:rPr>
+                  <w:t xml:space="preserve">Analyst, Developer  </w:t>
                 </w:r>
               </w:sdtContent>
             </w:sdt>
@@ -1212,10 +1421,11 @@
           </w:p>
           <w:p>
             <w:pPr>
-              <w:pStyle w:val="NoSpacing"/>
+              <w:pStyle w:val="Sinespaciado"/>
               <w:rPr>
                 <w:rFonts w:asciiTheme="majorHAnsi" w:hAnsiTheme="majorHAnsi" w:cstheme="majorHAnsi"/>
                 <w:b/>
+                <w:lang w:val="es-ES"/>
               </w:rPr>
             </w:pPr>
             <w:r>
@@ -1243,11 +1453,12 @@
               <w:sdtPr>
                 <w:rPr>
                   <w:rFonts w:asciiTheme="majorHAnsi" w:hAnsiTheme="majorHAnsi" w:cstheme="majorBidi"/>
+                  <w:lang w:val="es-ES"/>
                 </w:rPr>
                 <w:tag w:val="ID5"/>
                 <w:id w:val="1093052838"/>
                 <w:placeholder>
-                  <w:docPart w:val="B1D9E9406473491A93A87EB351F6C63D"/>
+                  <w:docPart w:val="C75448C39836415280C213662361671D"/>
                 </w:placeholder>
                 <w15:appearance w15:val="hidden"/>
                 <w:text/>
@@ -1256,20 +1467,44 @@
                 <w:r>
                   <w:rPr>
                     <w:rFonts w:asciiTheme="majorHAnsi" w:hAnsiTheme="majorHAnsi" w:cstheme="majorBidi"/>
+                    <w:lang w:val="es-ES"/>
                   </w:rPr>
-                  <w:t xml:space="preserve"> Masked </w:t>
+                  <w:t xml:space="preserve"> </w:t>
                 </w:r>
                 <w:r>
                   <w:rPr>
                     <w:rFonts w:asciiTheme="majorHAnsi" w:hAnsiTheme="majorHAnsi" w:cstheme="majorBidi"/>
+                    <w:lang w:val="es-ES"/>
                   </w:rPr>
-                  <w:t xml:space="preserve">ID </w:t>
+                  <w:t>77</w:t>
                 </w:r>
                 <w:r>
                   <w:rPr>
                     <w:rFonts w:asciiTheme="majorHAnsi" w:hAnsiTheme="majorHAnsi" w:cstheme="majorBidi"/>
+                    <w:lang w:val="es-ES"/>
                   </w:rPr>
-                  <w:t>number</w:t>
+                  <w:t>****</w:t>
+                </w:r>
+                <w:r>
+                  <w:rPr>
+                    <w:rFonts w:asciiTheme="majorHAnsi" w:hAnsiTheme="majorHAnsi" w:cstheme="majorBidi"/>
+                    <w:lang w:val="es-ES"/>
+                  </w:rPr>
+                  <w:t>3</w:t>
+                </w:r>
+                <w:r>
+                  <w:rPr>
+                    <w:rFonts w:asciiTheme="majorHAnsi" w:hAnsiTheme="majorHAnsi" w:cstheme="majorBidi"/>
+                    <w:lang w:val="es-ES"/>
+                  </w:rPr>
+                  <w:t>6</w:t>
+                </w:r>
+                <w:r>
+                  <w:rPr>
+                    <w:rFonts w:asciiTheme="majorHAnsi" w:hAnsiTheme="majorHAnsi" w:cstheme="majorBidi"/>
+                    <w:lang w:val="es-ES"/>
+                  </w:rPr>
+                  <w:t>*</w:t>
                 </w:r>
               </w:sdtContent>
             </w:sdt>
@@ -1277,7 +1512,7 @@
           <w:permEnd w:id="1631927432"/>
           <w:p>
             <w:pPr>
-              <w:pStyle w:val="NoSpacing"/>
+              <w:pStyle w:val="Sinespaciado"/>
               <w:rPr>
                 <w:rFonts w:asciiTheme="majorHAnsi" w:hAnsiTheme="majorHAnsi" w:cstheme="majorHAnsi"/>
                 <w:b/>
@@ -1309,11 +1544,12 @@
               <w:sdtPr>
                 <w:rPr>
                   <w:rFonts w:asciiTheme="majorHAnsi" w:hAnsiTheme="majorHAnsi" w:cstheme="majorHAnsi"/>
+                  <w:lang w:val="es-ES"/>
                 </w:rPr>
                 <w:tag w:val="UVUS05"/>
                 <w:id w:val="-1423649294"/>
                 <w:placeholder>
-                  <w:docPart w:val="90932BDBAD7F481B9690929E9AEE4764"/>
+                  <w:docPart w:val="68AEB578DC2D44B3B5805A3E2AAAA457"/>
                 </w:placeholder>
                 <w15:appearance w15:val="hidden"/>
                 <w:text/>
@@ -1322,8 +1558,23 @@
                 <w:r>
                   <w:rPr>
                     <w:rFonts w:asciiTheme="majorHAnsi" w:hAnsiTheme="majorHAnsi" w:cstheme="majorHAnsi"/>
+                    <w:lang w:val="es-ES"/>
                   </w:rPr>
-                  <w:t xml:space="preserve"> uvus  </w:t>
+                  <w:t xml:space="preserve"> </w:t>
+                </w:r>
+                <w:r>
+                  <w:rPr>
+                    <w:rFonts w:asciiTheme="majorHAnsi" w:hAnsiTheme="majorHAnsi" w:cstheme="majorHAnsi"/>
+                    <w:lang w:val="es-ES"/>
+                  </w:rPr>
+                  <w:t>emiespeli</w:t>
+                </w:r>
+                <w:r>
+                  <w:rPr>
+                    <w:rFonts w:asciiTheme="majorHAnsi" w:hAnsiTheme="majorHAnsi" w:cstheme="majorHAnsi"/>
+                    <w:lang w:val="es-ES"/>
+                  </w:rPr>
+                  <w:t xml:space="preserve">  </w:t>
                 </w:r>
               </w:sdtContent>
             </w:sdt>
@@ -1331,7 +1582,7 @@
           </w:p>
           <w:p>
             <w:pPr>
-              <w:pStyle w:val="NoSpacing"/>
+              <w:pStyle w:val="Sinespaciado"/>
               <w:rPr>
                 <w:rFonts w:asciiTheme="majorHAnsi" w:hAnsiTheme="majorHAnsi" w:cstheme="majorHAnsi"/>
               </w:rPr>
@@ -1361,11 +1612,12 @@
               <w:sdtPr>
                 <w:rPr>
                   <w:rFonts w:asciiTheme="majorHAnsi" w:hAnsiTheme="majorHAnsi" w:cstheme="majorHAnsi"/>
+                  <w:lang w:val="es-ES"/>
                 </w:rPr>
                 <w:tag w:val="Student5"/>
                 <w:id w:val="-611360200"/>
                 <w:placeholder>
-                  <w:docPart w:val="1CF5326CD2EC48F2AE99A1C6C0D9616F"/>
+                  <w:docPart w:val="5813B07A0CDA44ACACDBD4DCAD894397"/>
                 </w:placeholder>
                 <w15:appearance w15:val="hidden"/>
                 <w:text/>
@@ -1374,8 +1626,37 @@
                 <w:r>
                   <w:rPr>
                     <w:rFonts w:asciiTheme="majorHAnsi" w:hAnsiTheme="majorHAnsi" w:cstheme="majorHAnsi"/>
+                    <w:lang w:val="es-ES"/>
                   </w:rPr>
-                  <w:t xml:space="preserve"> Surnames, Name  </w:t>
+                  <w:t xml:space="preserve"> </w:t>
+                </w:r>
+                <w:r>
+                  <w:rPr>
+                    <w:rFonts w:asciiTheme="majorHAnsi" w:hAnsiTheme="majorHAnsi" w:cstheme="majorHAnsi"/>
+                    <w:lang w:val="es-ES"/>
+                  </w:rPr>
+                  <w:t>Espinosa Elías</w:t>
+                </w:r>
+                <w:r>
+                  <w:rPr>
+                    <w:rFonts w:asciiTheme="majorHAnsi" w:hAnsiTheme="majorHAnsi" w:cstheme="majorHAnsi"/>
+                    <w:lang w:val="es-ES"/>
+                  </w:rPr>
+                  <w:t xml:space="preserve">, </w:t>
+                </w:r>
+                <w:r>
+                  <w:rPr>
+                    <w:rFonts w:asciiTheme="majorHAnsi" w:hAnsiTheme="majorHAnsi" w:cstheme="majorHAnsi"/>
+                    <w:lang w:val="es-ES"/>
+                  </w:rPr>
+                  <w:t>Emilio</w:t>
+                </w:r>
+                <w:r>
+                  <w:rPr>
+                    <w:rFonts w:asciiTheme="majorHAnsi" w:hAnsiTheme="majorHAnsi" w:cstheme="majorHAnsi"/>
+                    <w:lang w:val="es-ES"/>
+                  </w:rPr>
+                  <w:t xml:space="preserve">  </w:t>
                 </w:r>
               </w:sdtContent>
             </w:sdt>
@@ -1383,7 +1664,7 @@
           </w:p>
           <w:p>
             <w:pPr>
-              <w:pStyle w:val="NoSpacing"/>
+              <w:pStyle w:val="Sinespaciado"/>
               <w:rPr>
                 <w:rFonts w:asciiTheme="majorHAnsi" w:hAnsiTheme="majorHAnsi" w:cstheme="majorHAnsi"/>
               </w:rPr>
@@ -1413,11 +1694,12 @@
               <w:sdtPr>
                 <w:rPr>
                   <w:rFonts w:asciiTheme="majorHAnsi" w:hAnsiTheme="majorHAnsi" w:cstheme="majorHAnsi"/>
+                  <w:lang w:val="es-ES"/>
                 </w:rPr>
                 <w:tag w:val="Roles5"/>
                 <w:id w:val="1581409429"/>
                 <w:placeholder>
-                  <w:docPart w:val="1CF5326CD2EC48F2AE99A1C6C0D9616F"/>
+                  <w:docPart w:val="CCFA4F7938C04ED6B033C6C4697C632A"/>
                 </w:placeholder>
                 <w:text/>
               </w:sdtPr>
@@ -1425,8 +1707,44 @@
                 <w:r>
                   <w:rPr>
                     <w:rFonts w:asciiTheme="majorHAnsi" w:hAnsiTheme="majorHAnsi" w:cstheme="majorHAnsi"/>
+                    <w:lang w:val="es-ES"/>
                   </w:rPr>
-                  <w:t xml:space="preserve"> role1, role2, role3  </w:t>
+                  <w:t xml:space="preserve"> </w:t>
+                </w:r>
+                <w:r>
+                  <w:rPr>
+                    <w:rFonts w:asciiTheme="majorHAnsi" w:hAnsiTheme="majorHAnsi" w:cstheme="majorHAnsi"/>
+                    <w:lang w:val="es-ES"/>
+                  </w:rPr>
+                  <w:t xml:space="preserve"> </w:t>
+                </w:r>
+                <w:r>
+                  <w:rPr>
+                    <w:rFonts w:asciiTheme="majorHAnsi" w:hAnsiTheme="majorHAnsi" w:cstheme="majorHAnsi"/>
+                    <w:lang w:val="es-ES"/>
+                  </w:rPr>
+                  <w:t>Tester</w:t>
+                </w:r>
+                <w:r>
+                  <w:rPr>
+                    <w:rFonts w:asciiTheme="majorHAnsi" w:hAnsiTheme="majorHAnsi" w:cstheme="majorHAnsi"/>
+                    <w:lang w:val="es-ES"/>
+                  </w:rPr>
+                  <w:t xml:space="preserve">, </w:t>
+                </w:r>
+                <w:r>
+                  <w:rPr>
+                    <w:rFonts w:asciiTheme="majorHAnsi" w:hAnsiTheme="majorHAnsi" w:cstheme="majorHAnsi"/>
+                    <w:lang w:val="es-ES"/>
+                  </w:rPr>
+                  <w:t>Developer</w:t>
+                </w:r>
+                <w:r>
+                  <w:rPr>
+                    <w:rFonts w:asciiTheme="majorHAnsi" w:hAnsiTheme="majorHAnsi" w:cstheme="majorHAnsi"/>
+                    <w:lang w:val="es-ES"/>
+                  </w:rPr>
+                  <w:t>,</w:t>
                 </w:r>
               </w:sdtContent>
             </w:sdt>
@@ -1439,7 +1757,7 @@
           </w:tcPr>
           <w:p>
             <w:pPr>
-              <w:pStyle w:val="NoSpacing"/>
+              <w:pStyle w:val="Sinespaciado"/>
               <w:rPr>
                 <w:rFonts w:asciiTheme="majorHAnsi" w:hAnsiTheme="majorHAnsi" w:cstheme="majorHAnsi"/>
               </w:rPr>
@@ -1461,7 +1779,7 @@
           </w:tcPr>
           <w:p>
             <w:pPr>
-              <w:pStyle w:val="NoSpacing"/>
+              <w:pStyle w:val="Sinespaciado"/>
               <w:rPr>
                 <w:rFonts w:asciiTheme="majorHAnsi" w:hAnsiTheme="majorHAnsi" w:cstheme="majorHAnsi"/>
               </w:rPr>
@@ -1511,7 +1829,55 @@
                   <w:rPr>
                     <w:rFonts w:asciiTheme="majorHAnsi" w:hAnsiTheme="majorHAnsi" w:cstheme="majorHAnsi"/>
                   </w:rPr>
-                  <w:t xml:space="preserve"> place month day, year </w:t>
+                  <w:t xml:space="preserve"> </w:t>
+                </w:r>
+                <w:r>
+                  <w:rPr>
+                    <w:rFonts w:asciiTheme="majorHAnsi" w:hAnsiTheme="majorHAnsi" w:cstheme="majorHAnsi"/>
+                  </w:rPr>
+                  <w:t>Sevilla,</w:t>
+                </w:r>
+                <w:r>
+                  <w:rPr>
+                    <w:rFonts w:asciiTheme="majorHAnsi" w:hAnsiTheme="majorHAnsi" w:cstheme="majorHAnsi"/>
+                  </w:rPr>
+                  <w:t xml:space="preserve"> </w:t>
+                </w:r>
+                <w:r>
+                  <w:rPr>
+                    <w:rFonts w:asciiTheme="majorHAnsi" w:hAnsiTheme="majorHAnsi" w:cstheme="majorHAnsi"/>
+                  </w:rPr>
+                  <w:t>February</w:t>
+                </w:r>
+                <w:r>
+                  <w:rPr>
+                    <w:rFonts w:asciiTheme="majorHAnsi" w:hAnsiTheme="majorHAnsi" w:cstheme="majorHAnsi"/>
+                  </w:rPr>
+                  <w:t xml:space="preserve"> </w:t>
+                </w:r>
+                <w:r>
+                  <w:rPr>
+                    <w:rFonts w:asciiTheme="majorHAnsi" w:hAnsiTheme="majorHAnsi" w:cstheme="majorHAnsi"/>
+                  </w:rPr>
+                  <w:t>17</w:t>
+                </w:r>
+                <w:r>
+                  <w:rPr>
+                    <w:rFonts w:asciiTheme="majorHAnsi" w:hAnsiTheme="majorHAnsi" w:cstheme="majorHAnsi"/>
+                  </w:rPr>
+                  <w:t xml:space="preserve">, </w:t>
+                </w:r>
+                <w:r>
+                  <w:rPr>
+                    <w:rFonts w:asciiTheme="majorHAnsi" w:hAnsiTheme="majorHAnsi" w:cstheme="majorHAnsi"/>
+                  </w:rPr>
+                  <w:t>2025</w:t>
+                </w:r>
+                <w:r>
+                  <w:rPr>
+                    <w:rFonts w:asciiTheme="majorHAnsi" w:hAnsiTheme="majorHAnsi" w:cstheme="majorHAnsi"/>
+                  </w:rPr>
+                  <w:t xml:space="preserve"> </w:t>
                 </w:r>
               </w:sdtContent>
             </w:sdt>
@@ -1525,7 +1891,7 @@
     <w:bookmarkEnd w:id="0"/>
     <w:p>
       <w:pPr>
-        <w:pStyle w:val="Heading1"/>
+        <w:pStyle w:val="Ttulo1"/>
         <w:spacing w:before="0"/>
         <w:rPr>
           <w:rFonts w:cstheme="majorHAnsi"/>
@@ -1559,7 +1925,7 @@
     </w:p>
     <w:p>
       <w:pPr>
-        <w:pStyle w:val="Heading2"/>
+        <w:pStyle w:val="Ttulo2"/>
         <w:rPr>
           <w:rFonts w:cstheme="majorHAnsi"/>
         </w:rPr>
@@ -1578,7 +1944,7 @@
     </w:p>
     <w:p>
       <w:pPr>
-        <w:pStyle w:val="Heading2"/>
+        <w:pStyle w:val="Ttulo2"/>
         <w:rPr>
           <w:rFonts w:cstheme="majorHAnsi"/>
         </w:rPr>
@@ -1597,7 +1963,7 @@
     </w:p>
     <w:p>
       <w:pPr>
-        <w:pStyle w:val="Heading2"/>
+        <w:pStyle w:val="Ttulo2"/>
         <w:rPr>
           <w:rFonts w:cstheme="majorHAnsi"/>
         </w:rPr>
@@ -1616,7 +1982,7 @@
     </w:p>
     <w:p>
       <w:pPr>
-        <w:pStyle w:val="Heading2"/>
+        <w:pStyle w:val="Ttulo2"/>
         <w:rPr>
           <w:rFonts w:cstheme="majorHAnsi"/>
         </w:rPr>
@@ -1635,7 +2001,7 @@
     </w:p>
     <w:p>
       <w:pPr>
-        <w:pStyle w:val="Heading2"/>
+        <w:pStyle w:val="Ttulo2"/>
         <w:rPr>
           <w:rFonts w:cstheme="majorHAnsi"/>
         </w:rPr>
@@ -1733,7 +2099,10 @@
         </w:sdtPr>
         <w:sdtContent>
           <w:r>
-            <w:t xml:space="preserve">    </w:t>
+            <w:t>X</w:t>
+          </w:r>
+          <w:r>
+            <w:t xml:space="preserve"> </w:t>
           </w:r>
         </w:sdtContent>
       </w:sdt>
@@ -1769,7 +2138,10 @@
         </w:sdtPr>
         <w:sdtContent>
           <w:r>
-            <w:t xml:space="preserve">    </w:t>
+            <w:t>X</w:t>
+          </w:r>
+          <w:r>
+            <w:t xml:space="preserve"> </w:t>
           </w:r>
         </w:sdtContent>
       </w:sdt>
@@ -1805,12 +2177,10 @@
         <w:t xml:space="preserve">their </w:t>
       </w:r>
       <w:bookmarkStart w:id="4" w:name="_Int_4q4WObMb"/>
-      <w:proofErr w:type="gramStart"/>
       <w:r>
         <w:t>current status</w:t>
       </w:r>
       <w:bookmarkEnd w:id="4"/>
-      <w:proofErr w:type="gramEnd"/>
       <w:r>
         <w:t xml:space="preserve">, </w:t>
       </w:r>
@@ -1841,7 +2211,7 @@
         </w:sdtPr>
         <w:sdtContent>
           <w:r>
-            <w:t xml:space="preserve">    </w:t>
+            <w:t xml:space="preserve">X </w:t>
           </w:r>
         </w:sdtContent>
       </w:sdt>
@@ -1852,7 +2222,7 @@
     </w:p>
     <w:p>
       <w:pPr>
-        <w:pStyle w:val="Heading1"/>
+        <w:pStyle w:val="Ttulo1"/>
         <w:rPr>
           <w:rFonts w:cstheme="majorHAnsi"/>
         </w:rPr>
@@ -1885,7 +2255,7 @@
     </w:p>
     <w:p>
       <w:pPr>
-        <w:pStyle w:val="Heading2"/>
+        <w:pStyle w:val="Ttulo2"/>
         <w:rPr>
           <w:rFonts w:cstheme="majorHAnsi"/>
         </w:rPr>
@@ -2899,7 +3269,7 @@
     </w:p>
     <w:p>
       <w:pPr>
-        <w:pStyle w:val="Heading2"/>
+        <w:pStyle w:val="Ttulo2"/>
         <w:rPr>
           <w:rFonts w:cstheme="majorHAnsi"/>
         </w:rPr>
@@ -2918,7 +3288,7 @@
     </w:p>
     <w:p>
       <w:pPr>
-        <w:pStyle w:val="Heading2"/>
+        <w:pStyle w:val="Ttulo2"/>
         <w:rPr>
           <w:rFonts w:cstheme="majorHAnsi"/>
         </w:rPr>
@@ -2937,7 +3307,7 @@
     </w:p>
     <w:p>
       <w:pPr>
-        <w:pStyle w:val="Heading2"/>
+        <w:pStyle w:val="Ttulo2"/>
         <w:rPr>
           <w:rFonts w:cstheme="majorHAnsi"/>
         </w:rPr>
@@ -3027,7 +3397,7 @@
     </w:p>
     <w:p>
       <w:pPr>
-        <w:pStyle w:val="Heading2"/>
+        <w:pStyle w:val="Ttulo2"/>
         <w:rPr>
           <w:rFonts w:cstheme="majorHAnsi"/>
         </w:rPr>
@@ -3062,13 +3432,8 @@
         <w:t xml:space="preserve">, </w:t>
       </w:r>
       <w:r>
-        <w:t xml:space="preserve">their </w:t>
-      </w:r>
-      <w:proofErr w:type="gramStart"/>
-      <w:r>
-        <w:t>current status</w:t>
-      </w:r>
-      <w:proofErr w:type="gramEnd"/>
+        <w:t>their current status</w:t>
+      </w:r>
       <w:r>
         <w:t>, and your schedule</w:t>
       </w:r>
@@ -3104,7 +3469,7 @@
     </w:p>
     <w:p>
       <w:pPr>
-        <w:pStyle w:val="Heading1"/>
+        <w:pStyle w:val="Ttulo1"/>
         <w:tabs>
           <w:tab w:val="left" w:pos="284"/>
         </w:tabs>
@@ -3140,7 +3505,7 @@
     </w:p>
     <w:p>
       <w:pPr>
-        <w:pStyle w:val="Heading2"/>
+        <w:pStyle w:val="Ttulo2"/>
         <w:rPr>
           <w:rFonts w:cstheme="majorHAnsi"/>
         </w:rPr>
@@ -3159,7 +3524,7 @@
     </w:p>
     <w:p>
       <w:pPr>
-        <w:pStyle w:val="Heading2"/>
+        <w:pStyle w:val="Ttulo2"/>
         <w:rPr>
           <w:rFonts w:cstheme="majorHAnsi"/>
         </w:rPr>
@@ -3508,7 +3873,7 @@
     </w:p>
     <w:p>
       <w:pPr>
-        <w:pStyle w:val="Heading2"/>
+        <w:pStyle w:val="Ttulo2"/>
         <w:rPr>
           <w:rFonts w:cstheme="majorHAnsi"/>
         </w:rPr>
@@ -3535,7 +3900,7 @@
     </w:p>
     <w:p>
       <w:pPr>
-        <w:pStyle w:val="Heading2"/>
+        <w:pStyle w:val="Ttulo2"/>
         <w:rPr>
           <w:rFonts w:cstheme="majorHAnsi"/>
         </w:rPr>
@@ -3554,7 +3919,7 @@
     </w:p>
     <w:p>
       <w:pPr>
-        <w:pStyle w:val="Heading2"/>
+        <w:pStyle w:val="Ttulo2"/>
         <w:rPr>
           <w:rFonts w:cstheme="majorHAnsi"/>
         </w:rPr>
@@ -3572,15 +3937,7 @@
         <w:pStyle w:val="Requirement-Header"/>
       </w:pPr>
       <w:r>
-        <w:t xml:space="preserve">Provide a link to your planning dashboard in GitHub to review the tasks, their </w:t>
-      </w:r>
-      <w:proofErr w:type="gramStart"/>
-      <w:r>
-        <w:t>current status</w:t>
-      </w:r>
-      <w:proofErr w:type="gramEnd"/>
-      <w:r>
-        <w:t>, and your schedule.</w:t>
+        <w:t>Provide a link to your planning dashboard in GitHub to review the tasks, their current status, and your schedule.</w:t>
       </w:r>
     </w:p>
     <w:permStart w:id="1902000534" w:edGrp="everyone"/>
@@ -3611,7 +3968,7 @@
     </w:p>
     <w:p>
       <w:pPr>
-        <w:pStyle w:val="Heading1"/>
+        <w:pStyle w:val="Ttulo1"/>
         <w:tabs>
           <w:tab w:val="left" w:pos="284"/>
         </w:tabs>
@@ -3647,7 +4004,7 @@
     </w:p>
     <w:p>
       <w:pPr>
-        <w:pStyle w:val="Heading2"/>
+        <w:pStyle w:val="Ttulo2"/>
         <w:rPr>
           <w:rFonts w:cstheme="majorHAnsi"/>
         </w:rPr>
@@ -3695,7 +4052,7 @@
     </w:p>
     <w:p>
       <w:pPr>
-        <w:pStyle w:val="Heading2"/>
+        <w:pStyle w:val="Ttulo2"/>
         <w:rPr>
           <w:rFonts w:cstheme="majorHAnsi"/>
         </w:rPr>
@@ -3717,7 +4074,7 @@
     </w:p>
     <w:p>
       <w:pPr>
-        <w:pStyle w:val="Heading2"/>
+        <w:pStyle w:val="Ttulo2"/>
         <w:rPr>
           <w:rFonts w:cstheme="majorHAnsi"/>
         </w:rPr>
@@ -3736,7 +4093,7 @@
     </w:p>
     <w:p>
       <w:pPr>
-        <w:pStyle w:val="Heading2"/>
+        <w:pStyle w:val="Ttulo2"/>
         <w:rPr>
           <w:rFonts w:cstheme="majorHAnsi"/>
         </w:rPr>
@@ -3790,7 +4147,7 @@
     </w:p>
     <w:p>
       <w:pPr>
-        <w:pStyle w:val="Heading2"/>
+        <w:pStyle w:val="Ttulo2"/>
         <w:rPr>
           <w:rFonts w:cstheme="majorHAnsi"/>
         </w:rPr>
@@ -3807,15 +4164,7 @@
         <w:pStyle w:val="Requirement-Header"/>
       </w:pPr>
       <w:r>
-        <w:t xml:space="preserve">Provide a link to your planning dashboard in GitHub to review the tasks, their </w:t>
-      </w:r>
-      <w:proofErr w:type="gramStart"/>
-      <w:r>
-        <w:t>current status</w:t>
-      </w:r>
-      <w:proofErr w:type="gramEnd"/>
-      <w:r>
-        <w:t>, and your schedule.</w:t>
+        <w:t>Provide a link to your planning dashboard in GitHub to review the tasks, their current status, and your schedule.</w:t>
       </w:r>
       <w:r>
         <w:t xml:space="preserve">  </w:t>
@@ -3888,7 +4237,7 @@
     </w:p>
     <w:p>
       <w:pPr>
-        <w:pStyle w:val="Heading1"/>
+        <w:pStyle w:val="Ttulo1"/>
         <w:tabs>
           <w:tab w:val="left" w:pos="284"/>
         </w:tabs>
@@ -3924,7 +4273,7 @@
     </w:p>
     <w:p>
       <w:pPr>
-        <w:pStyle w:val="Heading2"/>
+        <w:pStyle w:val="Ttulo2"/>
         <w:rPr>
           <w:rFonts w:cstheme="majorHAnsi"/>
         </w:rPr>
@@ -3949,7 +4298,7 @@
     </w:p>
     <w:p>
       <w:pPr>
-        <w:pStyle w:val="Heading2"/>
+        <w:pStyle w:val="Ttulo2"/>
         <w:rPr>
           <w:rFonts w:cstheme="majorHAnsi"/>
         </w:rPr>
@@ -3974,7 +4323,7 @@
     </w:p>
     <w:p>
       <w:pPr>
-        <w:pStyle w:val="Heading2"/>
+        <w:pStyle w:val="Ttulo2"/>
         <w:rPr>
           <w:rFonts w:cstheme="majorHAnsi"/>
         </w:rPr>
@@ -4044,7 +4393,10 @@
         </w:sdtPr>
         <w:sdtContent>
           <w:r>
-            <w:t xml:space="preserve">    </w:t>
+            <w:t>X</w:t>
+          </w:r>
+          <w:r>
+            <w:t xml:space="preserve"> </w:t>
           </w:r>
         </w:sdtContent>
       </w:sdt>
@@ -4055,7 +4407,7 @@
     </w:p>
     <w:p>
       <w:pPr>
-        <w:pStyle w:val="Heading2"/>
+        <w:pStyle w:val="Ttulo2"/>
         <w:rPr>
           <w:rFonts w:cstheme="majorHAnsi"/>
         </w:rPr>
@@ -4080,7 +4432,7 @@
     </w:p>
     <w:p>
       <w:pPr>
-        <w:pStyle w:val="Heading2"/>
+        <w:pStyle w:val="Ttulo2"/>
         <w:rPr>
           <w:rFonts w:cstheme="majorHAnsi"/>
         </w:rPr>
@@ -4117,7 +4469,10 @@
         </w:sdtPr>
         <w:sdtContent>
           <w:r>
-            <w:t xml:space="preserve">    </w:t>
+            <w:t>X</w:t>
+          </w:r>
+          <w:r>
+            <w:t xml:space="preserve"> </w:t>
           </w:r>
         </w:sdtContent>
       </w:sdt>
@@ -4151,7 +4506,10 @@
         </w:sdtPr>
         <w:sdtContent>
           <w:r>
-            <w:t xml:space="preserve">    </w:t>
+            <w:t>X</w:t>
+          </w:r>
+          <w:r>
+            <w:t xml:space="preserve"> </w:t>
           </w:r>
         </w:sdtContent>
       </w:sdt>
@@ -4200,7 +4558,10 @@
         </w:sdtPr>
         <w:sdtContent>
           <w:r>
-            <w:t xml:space="preserve">    </w:t>
+            <w:t>X</w:t>
+          </w:r>
+          <w:r>
+            <w:t xml:space="preserve"> </w:t>
           </w:r>
         </w:sdtContent>
       </w:sdt>
@@ -4211,7 +4572,7 @@
     </w:p>
     <w:p>
       <w:pPr>
-        <w:pStyle w:val="Heading1"/>
+        <w:pStyle w:val="Ttulo1"/>
         <w:tabs>
           <w:tab w:val="left" w:pos="284"/>
         </w:tabs>
@@ -4247,7 +4608,7 @@
     </w:p>
     <w:p>
       <w:pPr>
-        <w:pStyle w:val="Heading2"/>
+        <w:pStyle w:val="Ttulo2"/>
         <w:rPr>
           <w:rFonts w:cstheme="majorHAnsi"/>
         </w:rPr>
@@ -4461,7 +4822,7 @@
     </w:p>
     <w:p>
       <w:pPr>
-        <w:pStyle w:val="Heading2"/>
+        <w:pStyle w:val="Ttulo2"/>
         <w:rPr>
           <w:rFonts w:cstheme="majorHAnsi"/>
         </w:rPr>
@@ -4486,7 +4847,7 @@
     </w:p>
     <w:p>
       <w:pPr>
-        <w:pStyle w:val="Heading2"/>
+        <w:pStyle w:val="Ttulo2"/>
         <w:rPr>
           <w:rFonts w:cstheme="majorHAnsi"/>
         </w:rPr>
@@ -4511,7 +4872,7 @@
     </w:p>
     <w:p>
       <w:pPr>
-        <w:pStyle w:val="Heading2"/>
+        <w:pStyle w:val="Ttulo2"/>
         <w:rPr>
           <w:rFonts w:cstheme="majorHAnsi"/>
         </w:rPr>
@@ -4536,7 +4897,7 @@
     </w:p>
     <w:p>
       <w:pPr>
-        <w:pStyle w:val="Heading2"/>
+        <w:pStyle w:val="Ttulo2"/>
         <w:rPr>
           <w:rFonts w:cstheme="majorHAnsi"/>
         </w:rPr>
@@ -4591,7 +4952,7 @@
     <w:p/>
     <w:p>
       <w:pPr>
-        <w:pStyle w:val="Heading1"/>
+        <w:pStyle w:val="Ttulo1"/>
         <w:tabs>
           <w:tab w:val="left" w:pos="284"/>
         </w:tabs>
@@ -4627,7 +4988,7 @@
     </w:p>
     <w:p>
       <w:pPr>
-        <w:pStyle w:val="Heading2"/>
+        <w:pStyle w:val="Ttulo2"/>
         <w:rPr>
           <w:rFonts w:cstheme="majorHAnsi"/>
         </w:rPr>
@@ -4652,7 +5013,7 @@
     </w:p>
     <w:p>
       <w:pPr>
-        <w:pStyle w:val="Heading2"/>
+        <w:pStyle w:val="Ttulo2"/>
         <w:rPr>
           <w:rFonts w:cstheme="majorHAnsi"/>
         </w:rPr>
@@ -5074,7 +5435,7 @@
     <w:bookmarkEnd w:id="7"/>
     <w:p>
       <w:pPr>
-        <w:pStyle w:val="Heading2"/>
+        <w:pStyle w:val="Ttulo2"/>
         <w:rPr>
           <w:rFonts w:cstheme="majorHAnsi"/>
         </w:rPr>
@@ -5150,7 +5511,7 @@
     </w:p>
     <w:p>
       <w:pPr>
-        <w:pStyle w:val="Heading2"/>
+        <w:pStyle w:val="Ttulo2"/>
         <w:rPr>
           <w:rFonts w:cstheme="majorHAnsi"/>
         </w:rPr>
@@ -5175,7 +5536,7 @@
     </w:p>
     <w:p>
       <w:pPr>
-        <w:pStyle w:val="Heading2"/>
+        <w:pStyle w:val="Ttulo2"/>
         <w:rPr>
           <w:rFonts w:cstheme="majorHAnsi"/>
         </w:rPr>
@@ -5250,7 +5611,7 @@
     </w:p>
     <w:p>
       <w:pPr>
-        <w:pStyle w:val="Heading1"/>
+        <w:pStyle w:val="Ttulo1"/>
       </w:pPr>
       <w:r>
         <w:lastRenderedPageBreak/>
@@ -5268,7 +5629,7 @@
     </w:p>
     <w:p>
       <w:pPr>
-        <w:pStyle w:val="Heading2"/>
+        <w:pStyle w:val="Ttulo2"/>
         <w:rPr>
           <w:rFonts w:cstheme="majorHAnsi"/>
         </w:rPr>
@@ -5293,7 +5654,7 @@
     </w:p>
     <w:p>
       <w:pPr>
-        <w:pStyle w:val="Heading2"/>
+        <w:pStyle w:val="Ttulo2"/>
         <w:rPr>
           <w:rFonts w:cstheme="majorHAnsi"/>
         </w:rPr>
@@ -5318,7 +5679,7 @@
     </w:p>
     <w:p>
       <w:pPr>
-        <w:pStyle w:val="Heading2"/>
+        <w:pStyle w:val="Ttulo2"/>
         <w:rPr>
           <w:rFonts w:cstheme="majorHAnsi"/>
         </w:rPr>
@@ -5343,7 +5704,7 @@
     </w:p>
     <w:p>
       <w:pPr>
-        <w:pStyle w:val="Heading2"/>
+        <w:pStyle w:val="Ttulo2"/>
         <w:rPr>
           <w:rFonts w:cstheme="majorHAnsi"/>
         </w:rPr>
@@ -5403,7 +5764,7 @@
     </w:p>
     <w:p>
       <w:pPr>
-        <w:pStyle w:val="Heading2"/>
+        <w:pStyle w:val="Ttulo2"/>
         <w:rPr>
           <w:rFonts w:cstheme="majorHAnsi"/>
         </w:rPr>
@@ -5456,7 +5817,7 @@
     </w:p>
     <w:p>
       <w:pPr>
-        <w:pStyle w:val="Heading1"/>
+        <w:pStyle w:val="Ttulo1"/>
         <w:tabs>
           <w:tab w:val="left" w:pos="284"/>
         </w:tabs>
@@ -5492,7 +5853,7 @@
     </w:p>
     <w:p>
       <w:pPr>
-        <w:pStyle w:val="Heading2"/>
+        <w:pStyle w:val="Ttulo2"/>
         <w:rPr>
           <w:rFonts w:cstheme="majorHAnsi"/>
         </w:rPr>
@@ -5517,7 +5878,7 @@
     </w:p>
     <w:p>
       <w:pPr>
-        <w:pStyle w:val="Heading2"/>
+        <w:pStyle w:val="Ttulo2"/>
         <w:rPr>
           <w:rFonts w:cstheme="majorHAnsi"/>
         </w:rPr>
@@ -5542,7 +5903,7 @@
     </w:p>
     <w:p>
       <w:pPr>
-        <w:pStyle w:val="Heading2"/>
+        <w:pStyle w:val="Ttulo2"/>
         <w:rPr>
           <w:rFonts w:cstheme="majorHAnsi"/>
         </w:rPr>
@@ -5567,7 +5928,7 @@
     </w:p>
     <w:p>
       <w:pPr>
-        <w:pStyle w:val="Heading2"/>
+        <w:pStyle w:val="Ttulo2"/>
         <w:rPr>
           <w:rFonts w:cstheme="majorHAnsi"/>
         </w:rPr>
@@ -5592,7 +5953,7 @@
     </w:p>
     <w:p>
       <w:pPr>
-        <w:pStyle w:val="Heading2"/>
+        <w:pStyle w:val="Ttulo2"/>
         <w:rPr>
           <w:rFonts w:cstheme="majorHAnsi"/>
         </w:rPr>
@@ -5680,7 +6041,7 @@
     </w:p>
     <w:p>
       <w:pPr>
-        <w:pStyle w:val="Heading1"/>
+        <w:pStyle w:val="Ttulo1"/>
         <w:tabs>
           <w:tab w:val="left" w:pos="284"/>
         </w:tabs>
@@ -5716,7 +6077,7 @@
     </w:p>
     <w:p>
       <w:pPr>
-        <w:pStyle w:val="Heading2"/>
+        <w:pStyle w:val="Ttulo2"/>
         <w:rPr>
           <w:rFonts w:cstheme="majorHAnsi"/>
         </w:rPr>
@@ -5910,7 +6271,7 @@
     </w:p>
     <w:p>
       <w:pPr>
-        <w:pStyle w:val="Heading2"/>
+        <w:pStyle w:val="Ttulo2"/>
         <w:rPr>
           <w:rFonts w:cstheme="majorHAnsi"/>
         </w:rPr>
@@ -5935,7 +6296,7 @@
     </w:p>
     <w:p>
       <w:pPr>
-        <w:pStyle w:val="Heading2"/>
+        <w:pStyle w:val="Ttulo2"/>
         <w:rPr>
           <w:rFonts w:cstheme="majorHAnsi"/>
         </w:rPr>
@@ -6002,7 +6363,7 @@
     </w:p>
     <w:p>
       <w:pPr>
-        <w:pStyle w:val="Heading2"/>
+        <w:pStyle w:val="Ttulo2"/>
         <w:rPr>
           <w:rFonts w:cstheme="majorHAnsi"/>
         </w:rPr>
@@ -6027,7 +6388,7 @@
     </w:p>
     <w:p>
       <w:pPr>
-        <w:pStyle w:val="Heading2"/>
+        <w:pStyle w:val="Ttulo2"/>
         <w:rPr>
           <w:rFonts w:cstheme="majorHAnsi"/>
         </w:rPr>
@@ -6109,7 +6470,7 @@
     </w:p>
     <w:p>
       <w:pPr>
-        <w:pStyle w:val="Heading1"/>
+        <w:pStyle w:val="Ttulo1"/>
         <w:tabs>
           <w:tab w:val="left" w:pos="284"/>
         </w:tabs>
@@ -6145,7 +6506,7 @@
     </w:p>
     <w:p>
       <w:pPr>
-        <w:pStyle w:val="Heading2"/>
+        <w:pStyle w:val="Ttulo2"/>
         <w:rPr>
           <w:rFonts w:cstheme="majorHAnsi"/>
         </w:rPr>
@@ -6170,7 +6531,7 @@
     </w:p>
     <w:p>
       <w:pPr>
-        <w:pStyle w:val="Heading2"/>
+        <w:pStyle w:val="Ttulo2"/>
         <w:rPr>
           <w:rFonts w:cstheme="majorHAnsi"/>
         </w:rPr>
@@ -6390,7 +6751,7 @@
     </w:p>
     <w:p>
       <w:pPr>
-        <w:pStyle w:val="Heading2"/>
+        <w:pStyle w:val="Ttulo2"/>
         <w:rPr>
           <w:rFonts w:cstheme="majorHAnsi"/>
         </w:rPr>
@@ -6847,7 +7208,7 @@
     </w:p>
     <w:p>
       <w:pPr>
-        <w:pStyle w:val="Heading2"/>
+        <w:pStyle w:val="Ttulo2"/>
         <w:rPr>
           <w:rFonts w:cstheme="majorHAnsi"/>
         </w:rPr>
@@ -6873,7 +7234,7 @@
     </w:p>
     <w:p>
       <w:pPr>
-        <w:pStyle w:val="Heading2"/>
+        <w:pStyle w:val="Ttulo2"/>
         <w:rPr>
           <w:rFonts w:cstheme="majorHAnsi"/>
         </w:rPr>
@@ -6958,7 +7319,7 @@
     </w:p>
     <w:p>
       <w:pPr>
-        <w:pStyle w:val="Heading1"/>
+        <w:pStyle w:val="Ttulo1"/>
         <w:tabs>
           <w:tab w:val="left" w:pos="284"/>
         </w:tabs>
@@ -6994,7 +7355,7 @@
     </w:p>
     <w:p>
       <w:pPr>
-        <w:pStyle w:val="Heading2"/>
+        <w:pStyle w:val="Ttulo2"/>
         <w:rPr>
           <w:rFonts w:cstheme="majorHAnsi"/>
         </w:rPr>
@@ -7019,7 +7380,7 @@
     </w:p>
     <w:p>
       <w:pPr>
-        <w:pStyle w:val="Heading2"/>
+        <w:pStyle w:val="Ttulo2"/>
         <w:rPr>
           <w:rFonts w:cstheme="majorHAnsi"/>
         </w:rPr>
@@ -7044,7 +7405,7 @@
     </w:p>
     <w:p>
       <w:pPr>
-        <w:pStyle w:val="Heading2"/>
+        <w:pStyle w:val="Ttulo2"/>
         <w:rPr>
           <w:rFonts w:cstheme="majorHAnsi"/>
         </w:rPr>
@@ -7069,7 +7430,7 @@
     </w:p>
     <w:p>
       <w:pPr>
-        <w:pStyle w:val="Heading2"/>
+        <w:pStyle w:val="Ttulo2"/>
         <w:rPr>
           <w:rFonts w:cstheme="majorHAnsi"/>
         </w:rPr>
@@ -7129,7 +7490,7 @@
     </w:p>
     <w:p>
       <w:pPr>
-        <w:pStyle w:val="Heading2"/>
+        <w:pStyle w:val="Ttulo2"/>
         <w:rPr>
           <w:rFonts w:cstheme="majorHAnsi"/>
         </w:rPr>
@@ -7244,7 +7605,7 @@
     <w:lvl w:ilvl="0">
       <w:start w:val="1"/>
       <w:numFmt w:val="decimal"/>
-      <w:pStyle w:val="ListNumber"/>
+      <w:pStyle w:val="Listaconnmeros"/>
       <w:lvlText w:val="%1."/>
       <w:lvlJc w:val="left"/>
       <w:pPr>
@@ -7468,7 +7829,7 @@
     <w:lvl w:ilvl="0" w:tplc="391EA46E">
       <w:start w:val="1"/>
       <w:numFmt w:val="decimal"/>
-      <w:pStyle w:val="ListParagraph"/>
+      <w:pStyle w:val="Prrafodelista"/>
       <w:lvlText w:val="%1)"/>
       <w:lvlJc w:val="left"/>
       <w:pPr>
@@ -8372,11 +8733,11 @@
       <w:lang w:val="en-GB"/>
     </w:rPr>
   </w:style>
-  <w:style w:type="paragraph" w:styleId="Heading1">
+  <w:style w:type="paragraph" w:styleId="Ttulo1">
     <w:name w:val="heading 1"/>
     <w:basedOn w:val="Normal"/>
     <w:next w:val="Normal"/>
-    <w:link w:val="Heading1Char"/>
+    <w:link w:val="Ttulo1Car"/>
     <w:uiPriority w:val="9"/>
     <w:qFormat/>
     <w:rsid w:val="005559E5"/>
@@ -8404,11 +8765,11 @@
       <w14:ligatures w14:val="none"/>
     </w:rPr>
   </w:style>
-  <w:style w:type="paragraph" w:styleId="Heading2">
+  <w:style w:type="paragraph" w:styleId="Ttulo2">
     <w:name w:val="heading 2"/>
     <w:basedOn w:val="Normal"/>
     <w:next w:val="Normal"/>
-    <w:link w:val="Heading2Char"/>
+    <w:link w:val="Ttulo2Car"/>
     <w:uiPriority w:val="9"/>
     <w:unhideWhenUsed/>
     <w:qFormat/>
@@ -8432,11 +8793,11 @@
       <w14:ligatures w14:val="none"/>
     </w:rPr>
   </w:style>
-  <w:style w:type="paragraph" w:styleId="Heading3">
+  <w:style w:type="paragraph" w:styleId="Ttulo3">
     <w:name w:val="heading 3"/>
     <w:basedOn w:val="Normal"/>
     <w:next w:val="Normal"/>
-    <w:link w:val="Heading3Char"/>
+    <w:link w:val="Ttulo3Car"/>
     <w:uiPriority w:val="9"/>
     <w:unhideWhenUsed/>
     <w:rsid w:val="00F772E9"/>
@@ -8451,12 +8812,13 @@
       <w:color w:val="1F3763" w:themeColor="accent1" w:themeShade="7F"/>
     </w:rPr>
   </w:style>
-  <w:style w:type="character" w:default="1" w:styleId="DefaultParagraphFont">
+  <w:style w:type="character" w:default="1" w:styleId="Fuentedeprrafopredeter">
     <w:name w:val="Default Paragraph Font"/>
     <w:uiPriority w:val="1"/>
+    <w:semiHidden/>
     <w:unhideWhenUsed/>
   </w:style>
-  <w:style w:type="table" w:default="1" w:styleId="TableNormal">
+  <w:style w:type="table" w:default="1" w:styleId="Tablanormal">
     <w:name w:val="Normal Table"/>
     <w:uiPriority w:val="99"/>
     <w:semiHidden/>
@@ -8471,16 +8833,16 @@
       </w:tblCellMar>
     </w:tblPr>
   </w:style>
-  <w:style w:type="numbering" w:default="1" w:styleId="NoList">
+  <w:style w:type="numbering" w:default="1" w:styleId="Sinlista">
     <w:name w:val="No List"/>
     <w:uiPriority w:val="99"/>
     <w:semiHidden/>
     <w:unhideWhenUsed/>
   </w:style>
-  <w:style w:type="character" w:customStyle="1" w:styleId="Heading1Char">
-    <w:name w:val="Heading 1 Char"/>
-    <w:basedOn w:val="DefaultParagraphFont"/>
-    <w:link w:val="Heading1"/>
+  <w:style w:type="character" w:customStyle="1" w:styleId="Ttulo1Car">
+    <w:name w:val="Título 1 Car"/>
+    <w:basedOn w:val="Fuentedeprrafopredeter"/>
+    <w:link w:val="Ttulo1"/>
     <w:uiPriority w:val="9"/>
     <w:rsid w:val="005559E5"/>
     <w:rPr>
@@ -8494,10 +8856,10 @@
       <w14:ligatures w14:val="none"/>
     </w:rPr>
   </w:style>
-  <w:style w:type="character" w:customStyle="1" w:styleId="Heading2Char">
-    <w:name w:val="Heading 2 Char"/>
-    <w:basedOn w:val="DefaultParagraphFont"/>
-    <w:link w:val="Heading2"/>
+  <w:style w:type="character" w:customStyle="1" w:styleId="Ttulo2Car">
+    <w:name w:val="Título 2 Car"/>
+    <w:basedOn w:val="Fuentedeprrafopredeter"/>
+    <w:link w:val="Ttulo2"/>
     <w:uiPriority w:val="9"/>
     <w:rsid w:val="00F772E9"/>
     <w:rPr>
@@ -8536,9 +8898,9 @@
       <w14:ligatures w14:val="none"/>
     </w:rPr>
   </w:style>
-  <w:style w:type="paragraph" w:styleId="ListParagraph">
+  <w:style w:type="paragraph" w:styleId="Prrafodelista">
     <w:name w:val="List Paragraph"/>
-    <w:basedOn w:val="ListNumber"/>
+    <w:basedOn w:val="Listaconnmeros"/>
     <w:uiPriority w:val="34"/>
     <w:rsid w:val="00F772E9"/>
     <w:pPr>
@@ -8557,7 +8919,7 @@
   </w:style>
   <w:style w:type="paragraph" w:customStyle="1" w:styleId="Prrafodesublista">
     <w:name w:val="Párrafo de sublista"/>
-    <w:basedOn w:val="ListParagraph"/>
+    <w:basedOn w:val="Prrafodelista"/>
     <w:qFormat/>
     <w:rsid w:val="00A64124"/>
     <w:pPr>
@@ -8574,7 +8936,7 @@
       <w:rFonts w:eastAsia="Courier New" w:cs="Courier New"/>
     </w:rPr>
   </w:style>
-  <w:style w:type="paragraph" w:styleId="NoSpacing">
+  <w:style w:type="paragraph" w:styleId="Sinespaciado">
     <w:name w:val="No Spacing"/>
     <w:uiPriority w:val="1"/>
     <w:rsid w:val="00F772E9"/>
@@ -8588,9 +8950,9 @@
       <w14:ligatures w14:val="none"/>
     </w:rPr>
   </w:style>
-  <w:style w:type="character" w:styleId="Strong">
+  <w:style w:type="character" w:styleId="Textoennegrita">
     <w:name w:val="Strong"/>
-    <w:basedOn w:val="DefaultParagraphFont"/>
+    <w:basedOn w:val="Fuentedeprrafopredeter"/>
     <w:uiPriority w:val="22"/>
     <w:qFormat/>
     <w:rsid w:val="00F772E9"/>
@@ -8599,9 +8961,9 @@
       <w:bCs/>
     </w:rPr>
   </w:style>
-  <w:style w:type="character" w:styleId="CommentReference">
+  <w:style w:type="character" w:styleId="Refdecomentario">
     <w:name w:val="annotation reference"/>
-    <w:basedOn w:val="DefaultParagraphFont"/>
+    <w:basedOn w:val="Fuentedeprrafopredeter"/>
     <w:uiPriority w:val="99"/>
     <w:semiHidden/>
     <w:unhideWhenUsed/>
@@ -8611,10 +8973,10 @@
       <w:szCs w:val="16"/>
     </w:rPr>
   </w:style>
-  <w:style w:type="paragraph" w:styleId="CommentText">
+  <w:style w:type="paragraph" w:styleId="Textocomentario">
     <w:name w:val="annotation text"/>
     <w:basedOn w:val="Normal"/>
-    <w:link w:val="CommentTextChar"/>
+    <w:link w:val="TextocomentarioCar"/>
     <w:uiPriority w:val="99"/>
     <w:unhideWhenUsed/>
     <w:rsid w:val="00F772E9"/>
@@ -8623,10 +8985,10 @@
       <w:szCs w:val="20"/>
     </w:rPr>
   </w:style>
-  <w:style w:type="character" w:customStyle="1" w:styleId="CommentTextChar">
-    <w:name w:val="Comment Text Char"/>
-    <w:basedOn w:val="DefaultParagraphFont"/>
-    <w:link w:val="CommentText"/>
+  <w:style w:type="character" w:customStyle="1" w:styleId="TextocomentarioCar">
+    <w:name w:val="Texto comentario Car"/>
+    <w:basedOn w:val="Fuentedeprrafopredeter"/>
+    <w:link w:val="Textocomentario"/>
     <w:uiPriority w:val="99"/>
     <w:rsid w:val="00F772E9"/>
     <w:rPr>
@@ -8635,11 +8997,11 @@
       <w:lang w:val="en-GB"/>
     </w:rPr>
   </w:style>
-  <w:style w:type="paragraph" w:styleId="CommentSubject">
+  <w:style w:type="paragraph" w:styleId="Asuntodelcomentario">
     <w:name w:val="annotation subject"/>
     <w:basedOn w:val="Normal"/>
     <w:next w:val="Normal"/>
-    <w:link w:val="CommentSubjectChar"/>
+    <w:link w:val="AsuntodelcomentarioCar"/>
     <w:uiPriority w:val="99"/>
     <w:semiHidden/>
     <w:unhideWhenUsed/>
@@ -8651,10 +9013,10 @@
       <w:szCs w:val="20"/>
     </w:rPr>
   </w:style>
-  <w:style w:type="character" w:customStyle="1" w:styleId="CommentSubjectChar">
-    <w:name w:val="Comment Subject Char"/>
-    <w:basedOn w:val="DefaultParagraphFont"/>
-    <w:link w:val="CommentSubject"/>
+  <w:style w:type="character" w:customStyle="1" w:styleId="AsuntodelcomentarioCar">
+    <w:name w:val="Asunto del comentario Car"/>
+    <w:basedOn w:val="Fuentedeprrafopredeter"/>
+    <w:link w:val="Asuntodelcomentario"/>
     <w:uiPriority w:val="99"/>
     <w:semiHidden/>
     <w:rsid w:val="00F772E9"/>
@@ -8666,9 +9028,9 @@
       <w:lang w:val="en-GB"/>
     </w:rPr>
   </w:style>
-  <w:style w:type="character" w:styleId="PlaceholderText">
+  <w:style w:type="character" w:styleId="Textodelmarcadordeposicin">
     <w:name w:val="Placeholder Text"/>
-    <w:basedOn w:val="DefaultParagraphFont"/>
+    <w:basedOn w:val="Fuentedeprrafopredeter"/>
     <w:uiPriority w:val="99"/>
     <w:semiHidden/>
     <w:rsid w:val="00F772E9"/>
@@ -8676,9 +9038,9 @@
       <w:color w:val="808080"/>
     </w:rPr>
   </w:style>
-  <w:style w:type="character" w:styleId="Hyperlink">
+  <w:style w:type="character" w:styleId="Hipervnculo">
     <w:name w:val="Hyperlink"/>
-    <w:basedOn w:val="DefaultParagraphFont"/>
+    <w:basedOn w:val="Fuentedeprrafopredeter"/>
     <w:uiPriority w:val="99"/>
     <w:unhideWhenUsed/>
     <w:rsid w:val="00F772E9"/>
@@ -8697,10 +9059,10 @@
       <w:spacing w:before="240" w:after="240"/>
     </w:pPr>
   </w:style>
-  <w:style w:type="character" w:customStyle="1" w:styleId="Heading3Char">
-    <w:name w:val="Heading 3 Char"/>
-    <w:basedOn w:val="DefaultParagraphFont"/>
-    <w:link w:val="Heading3"/>
+  <w:style w:type="character" w:customStyle="1" w:styleId="Ttulo3Car">
+    <w:name w:val="Título 3 Car"/>
+    <w:basedOn w:val="Fuentedeprrafopredeter"/>
+    <w:link w:val="Ttulo3"/>
     <w:uiPriority w:val="9"/>
     <w:rsid w:val="00F772E9"/>
     <w:rPr>
@@ -8711,7 +9073,7 @@
       <w:lang w:val="en-GB"/>
     </w:rPr>
   </w:style>
-  <w:style w:type="paragraph" w:styleId="List">
+  <w:style w:type="paragraph" w:styleId="Lista">
     <w:name w:val="List"/>
     <w:basedOn w:val="Normal"/>
     <w:uiPriority w:val="99"/>
@@ -8723,7 +9085,7 @@
       <w:contextualSpacing/>
     </w:pPr>
   </w:style>
-  <w:style w:type="paragraph" w:styleId="ListNumber">
+  <w:style w:type="paragraph" w:styleId="Listaconnmeros">
     <w:name w:val="List Number"/>
     <w:basedOn w:val="Normal"/>
     <w:uiPriority w:val="99"/>
@@ -8739,7 +9101,7 @@
   </w:style>
   <w:style w:type="paragraph" w:customStyle="1" w:styleId="Requirement-Body">
     <w:name w:val="Requirement - Body"/>
-    <w:basedOn w:val="List"/>
+    <w:basedOn w:val="Lista"/>
     <w:qFormat/>
     <w:rsid w:val="0089026D"/>
     <w:pPr>
@@ -8751,7 +9113,7 @@
   </w:style>
   <w:style w:type="paragraph" w:customStyle="1" w:styleId="Requirement-Header">
     <w:name w:val="Requirement - Header"/>
-    <w:basedOn w:val="List"/>
+    <w:basedOn w:val="Lista"/>
     <w:next w:val="Requirement-Body"/>
     <w:qFormat/>
     <w:rsid w:val="002D4E43"/>
@@ -8762,11 +9124,11 @@
       <w:ind w:left="567" w:hanging="567"/>
     </w:pPr>
   </w:style>
-  <w:style w:type="paragraph" w:styleId="Title">
+  <w:style w:type="paragraph" w:styleId="Ttulo">
     <w:name w:val="Title"/>
     <w:basedOn w:val="Normal"/>
     <w:next w:val="Normal"/>
-    <w:link w:val="TitleChar"/>
+    <w:link w:val="TtuloCar"/>
     <w:uiPriority w:val="10"/>
     <w:qFormat/>
     <w:rsid w:val="00F772E9"/>
@@ -8787,10 +9149,10 @@
       <w:szCs w:val="56"/>
     </w:rPr>
   </w:style>
-  <w:style w:type="character" w:customStyle="1" w:styleId="TitleChar">
-    <w:name w:val="Title Char"/>
-    <w:basedOn w:val="DefaultParagraphFont"/>
-    <w:link w:val="Title"/>
+  <w:style w:type="character" w:customStyle="1" w:styleId="TtuloCar">
+    <w:name w:val="Título Car"/>
+    <w:basedOn w:val="Fuentedeprrafopredeter"/>
+    <w:link w:val="Ttulo"/>
     <w:uiPriority w:val="10"/>
     <w:rsid w:val="00F772E9"/>
     <w:rPr>
@@ -8802,9 +9164,9 @@
       <w:lang w:val="en-GB"/>
     </w:rPr>
   </w:style>
-  <w:style w:type="character" w:styleId="Mention">
+  <w:style w:type="character" w:styleId="Mencionar">
     <w:name w:val="Mention"/>
-    <w:basedOn w:val="DefaultParagraphFont"/>
+    <w:basedOn w:val="Fuentedeprrafopredeter"/>
     <w:uiPriority w:val="99"/>
     <w:unhideWhenUsed/>
     <w:rsid w:val="00F772E9"/>
@@ -8841,7 +9203,7 @@
           </w:pPr>
           <w:r>
             <w:rPr>
-              <w:rStyle w:val="PlaceholderText"/>
+              <w:rStyle w:val="Textodelmarcadordeposicin"/>
             </w:rPr>
             <w:t>Haga clic o pulse aquí para escribir texto.</w:t>
           </w:r>
@@ -8870,7 +9232,7 @@
           </w:pPr>
           <w:r>
             <w:rPr>
-              <w:rStyle w:val="PlaceholderText"/>
+              <w:rStyle w:val="Textodelmarcadordeposicin"/>
             </w:rPr>
             <w:t>Haga clic o pulse aquí para escribir texto.</w:t>
           </w:r>
@@ -8899,7 +9261,7 @@
           </w:pPr>
           <w:r>
             <w:rPr>
-              <w:rStyle w:val="PlaceholderText"/>
+              <w:rStyle w:val="Textodelmarcadordeposicin"/>
             </w:rPr>
             <w:t>Haga clic o pulse aquí para escribir texto.</w:t>
           </w:r>
@@ -8928,7 +9290,7 @@
           </w:pPr>
           <w:r>
             <w:rPr>
-              <w:rStyle w:val="PlaceholderText"/>
+              <w:rStyle w:val="Textodelmarcadordeposicin"/>
             </w:rPr>
             <w:t>Haga clic o pulse aquí para escribir texto.</w:t>
           </w:r>
@@ -8957,7 +9319,7 @@
           </w:pPr>
           <w:r>
             <w:rPr>
-              <w:rStyle w:val="PlaceholderText"/>
+              <w:rStyle w:val="Textodelmarcadordeposicin"/>
             </w:rPr>
             <w:t>Haga clic o pulse aquí para escribir texto.</w:t>
           </w:r>
@@ -8986,7 +9348,7 @@
           </w:pPr>
           <w:r>
             <w:rPr>
-              <w:rStyle w:val="PlaceholderText"/>
+              <w:rStyle w:val="Textodelmarcadordeposicin"/>
             </w:rPr>
             <w:t>Haga clic o pulse aquí para escribir texto.</w:t>
           </w:r>
@@ -9015,7 +9377,7 @@
           </w:pPr>
           <w:r>
             <w:rPr>
-              <w:rStyle w:val="PlaceholderText"/>
+              <w:rStyle w:val="Textodelmarcadordeposicin"/>
             </w:rPr>
             <w:t>Haga clic o pulse aquí para escribir texto.</w:t>
           </w:r>
@@ -9044,7 +9406,7 @@
           </w:pPr>
           <w:r>
             <w:rPr>
-              <w:rStyle w:val="PlaceholderText"/>
+              <w:rStyle w:val="Textodelmarcadordeposicin"/>
             </w:rPr>
             <w:t>Haga clic o pulse aquí para escribir texto.</w:t>
           </w:r>
@@ -9073,7 +9435,7 @@
           </w:pPr>
           <w:r>
             <w:rPr>
-              <w:rStyle w:val="PlaceholderText"/>
+              <w:rStyle w:val="Textodelmarcadordeposicin"/>
             </w:rPr>
             <w:t>Haga clic o pulse aquí para escribir texto.</w:t>
           </w:r>
@@ -9102,7 +9464,7 @@
           </w:pPr>
           <w:r>
             <w:rPr>
-              <w:rStyle w:val="PlaceholderText"/>
+              <w:rStyle w:val="Textodelmarcadordeposicin"/>
             </w:rPr>
             <w:t>Haga clic o pulse aquí para escribir texto.</w:t>
           </w:r>
@@ -9131,7 +9493,7 @@
           </w:pPr>
           <w:r>
             <w:rPr>
-              <w:rStyle w:val="PlaceholderText"/>
+              <w:rStyle w:val="Textodelmarcadordeposicin"/>
             </w:rPr>
             <w:t>Haga clic o pulse aquí para escribir texto.</w:t>
           </w:r>
@@ -9160,7 +9522,7 @@
           </w:pPr>
           <w:r>
             <w:rPr>
-              <w:rStyle w:val="PlaceholderText"/>
+              <w:rStyle w:val="Textodelmarcadordeposicin"/>
             </w:rPr>
             <w:t>Haga clic o pulse aquí para escribir texto.</w:t>
           </w:r>
@@ -9189,7 +9551,7 @@
           </w:pPr>
           <w:r>
             <w:rPr>
-              <w:rStyle w:val="PlaceholderText"/>
+              <w:rStyle w:val="Textodelmarcadordeposicin"/>
             </w:rPr>
             <w:t>Haga clic o pulse aquí para escribir texto.</w:t>
           </w:r>
@@ -9218,7 +9580,7 @@
           </w:pPr>
           <w:r>
             <w:rPr>
-              <w:rStyle w:val="PlaceholderText"/>
+              <w:rStyle w:val="Textodelmarcadordeposicin"/>
             </w:rPr>
             <w:t>Haga clic o pulse aquí para escribir texto.</w:t>
           </w:r>
@@ -9247,94 +9609,7 @@
           </w:pPr>
           <w:r>
             <w:rPr>
-              <w:rStyle w:val="PlaceholderText"/>
-            </w:rPr>
-            <w:t>Haga clic o pulse aquí para escribir texto.</w:t>
-          </w:r>
-        </w:p>
-      </w:docPartBody>
-    </w:docPart>
-    <w:docPart>
-      <w:docPartPr>
-        <w:name w:val="B1D9E9406473491A93A87EB351F6C63D"/>
-        <w:category>
-          <w:name w:val="General"/>
-          <w:gallery w:val="placeholder"/>
-        </w:category>
-        <w:types>
-          <w:type w:val="bbPlcHdr"/>
-        </w:types>
-        <w:behaviors>
-          <w:behavior w:val="content"/>
-        </w:behaviors>
-        <w:guid w:val="{21BE6EB1-93D7-45DD-8F4B-F5351496E329}"/>
-      </w:docPartPr>
-      <w:docPartBody>
-        <w:p>
-          <w:pPr>
-            <w:pStyle w:val="B1D9E9406473491A93A87EB351F6C63D"/>
-          </w:pPr>
-          <w:r>
-            <w:rPr>
-              <w:rStyle w:val="PlaceholderText"/>
-            </w:rPr>
-            <w:t>Haga clic o pulse aquí para escribir texto.</w:t>
-          </w:r>
-        </w:p>
-      </w:docPartBody>
-    </w:docPart>
-    <w:docPart>
-      <w:docPartPr>
-        <w:name w:val="90932BDBAD7F481B9690929E9AEE4764"/>
-        <w:category>
-          <w:name w:val="General"/>
-          <w:gallery w:val="placeholder"/>
-        </w:category>
-        <w:types>
-          <w:type w:val="bbPlcHdr"/>
-        </w:types>
-        <w:behaviors>
-          <w:behavior w:val="content"/>
-        </w:behaviors>
-        <w:guid w:val="{AC684C9A-9324-4AE6-A79D-B41576D0CA0D}"/>
-      </w:docPartPr>
-      <w:docPartBody>
-        <w:p>
-          <w:pPr>
-            <w:pStyle w:val="90932BDBAD7F481B9690929E9AEE4764"/>
-          </w:pPr>
-          <w:r>
-            <w:rPr>
-              <w:rStyle w:val="PlaceholderText"/>
-            </w:rPr>
-            <w:t>Haga clic o pulse aquí para escribir texto.</w:t>
-          </w:r>
-        </w:p>
-      </w:docPartBody>
-    </w:docPart>
-    <w:docPart>
-      <w:docPartPr>
-        <w:name w:val="1CF5326CD2EC48F2AE99A1C6C0D9616F"/>
-        <w:category>
-          <w:name w:val="General"/>
-          <w:gallery w:val="placeholder"/>
-        </w:category>
-        <w:types>
-          <w:type w:val="bbPlcHdr"/>
-        </w:types>
-        <w:behaviors>
-          <w:behavior w:val="content"/>
-        </w:behaviors>
-        <w:guid w:val="{5BC8773D-182C-4D7C-86C5-347602115434}"/>
-      </w:docPartPr>
-      <w:docPartBody>
-        <w:p>
-          <w:pPr>
-            <w:pStyle w:val="1CF5326CD2EC48F2AE99A1C6C0D9616F"/>
-          </w:pPr>
-          <w:r>
-            <w:rPr>
-              <w:rStyle w:val="PlaceholderText"/>
+              <w:rStyle w:val="Textodelmarcadordeposicin"/>
             </w:rPr>
             <w:t>Haga clic o pulse aquí para escribir texto.</w:t>
           </w:r>
@@ -9363,7 +9638,7 @@
           </w:pPr>
           <w:r>
             <w:rPr>
-              <w:rStyle w:val="PlaceholderText"/>
+              <w:rStyle w:val="Textodelmarcadordeposicin"/>
             </w:rPr>
             <w:t>Haga clic o pulse aquí para escribir texto.</w:t>
           </w:r>
@@ -9392,7 +9667,7 @@
           </w:pPr>
           <w:r>
             <w:rPr>
-              <w:rStyle w:val="PlaceholderText"/>
+              <w:rStyle w:val="Textodelmarcadordeposicin"/>
             </w:rPr>
             <w:t>Haga clic o pulse aquí para escribir texto.</w:t>
           </w:r>
@@ -9421,7 +9696,7 @@
           </w:pPr>
           <w:r>
             <w:rPr>
-              <w:rStyle w:val="PlaceholderText"/>
+              <w:rStyle w:val="Textodelmarcadordeposicin"/>
             </w:rPr>
             <w:t>Haga clic o pulse aquí para escribir texto.</w:t>
           </w:r>
@@ -9450,7 +9725,7 @@
           </w:pPr>
           <w:r>
             <w:rPr>
-              <w:rStyle w:val="PlaceholderText"/>
+              <w:rStyle w:val="Textodelmarcadordeposicin"/>
             </w:rPr>
             <w:t>Haga clic o pulse aquí para escribir texto.</w:t>
           </w:r>
@@ -9479,7 +9754,7 @@
           </w:pPr>
           <w:r>
             <w:rPr>
-              <w:rStyle w:val="PlaceholderText"/>
+              <w:rStyle w:val="Textodelmarcadordeposicin"/>
             </w:rPr>
             <w:t>Haga clic o pulse aquí para escribir texto.</w:t>
           </w:r>
@@ -9508,7 +9783,7 @@
           </w:pPr>
           <w:r>
             <w:rPr>
-              <w:rStyle w:val="PlaceholderText"/>
+              <w:rStyle w:val="Textodelmarcadordeposicin"/>
             </w:rPr>
             <w:t>Haga clic o pulse aquí para escribir texto.</w:t>
           </w:r>
@@ -9537,7 +9812,7 @@
           </w:pPr>
           <w:r>
             <w:rPr>
-              <w:rStyle w:val="PlaceholderText"/>
+              <w:rStyle w:val="Textodelmarcadordeposicin"/>
             </w:rPr>
             <w:t>Haga clic o pulse aquí para escribir texto.</w:t>
           </w:r>
@@ -9566,7 +9841,7 @@
           </w:pPr>
           <w:r>
             <w:rPr>
-              <w:rStyle w:val="PlaceholderText"/>
+              <w:rStyle w:val="Textodelmarcadordeposicin"/>
             </w:rPr>
             <w:t>Haga clic o pulse aquí para escribir texto.</w:t>
           </w:r>
@@ -9595,7 +9870,7 @@
           </w:pPr>
           <w:r>
             <w:rPr>
-              <w:rStyle w:val="PlaceholderText"/>
+              <w:rStyle w:val="Textodelmarcadordeposicin"/>
             </w:rPr>
             <w:t>Haga clic o pulse aquí para escribir texto.</w:t>
           </w:r>
@@ -9624,7 +9899,7 @@
           </w:pPr>
           <w:r>
             <w:rPr>
-              <w:rStyle w:val="PlaceholderText"/>
+              <w:rStyle w:val="Textodelmarcadordeposicin"/>
             </w:rPr>
             <w:t>Haga clic o pulse aquí para escribir texto.</w:t>
           </w:r>
@@ -9653,7 +9928,7 @@
           </w:pPr>
           <w:r>
             <w:rPr>
-              <w:rStyle w:val="PlaceholderText"/>
+              <w:rStyle w:val="Textodelmarcadordeposicin"/>
             </w:rPr>
             <w:t>Haga clic o pulse aquí para escribir texto.</w:t>
           </w:r>
@@ -9682,7 +9957,7 @@
           </w:pPr>
           <w:r>
             <w:rPr>
-              <w:rStyle w:val="PlaceholderText"/>
+              <w:rStyle w:val="Textodelmarcadordeposicin"/>
             </w:rPr>
             <w:t>Haga clic o pulse aquí para escribir texto.</w:t>
           </w:r>
@@ -9711,7 +9986,7 @@
           </w:pPr>
           <w:r>
             <w:rPr>
-              <w:rStyle w:val="PlaceholderText"/>
+              <w:rStyle w:val="Textodelmarcadordeposicin"/>
             </w:rPr>
             <w:t>Haga clic o pulse aquí para escribir texto.</w:t>
           </w:r>
@@ -9740,7 +10015,7 @@
           </w:pPr>
           <w:r>
             <w:rPr>
-              <w:rStyle w:val="PlaceholderText"/>
+              <w:rStyle w:val="Textodelmarcadordeposicin"/>
             </w:rPr>
             <w:t>Haga clic o pulse aquí para escribir texto.</w:t>
           </w:r>
@@ -9769,7 +10044,7 @@
           </w:pPr>
           <w:r>
             <w:rPr>
-              <w:rStyle w:val="PlaceholderText"/>
+              <w:rStyle w:val="Textodelmarcadordeposicin"/>
             </w:rPr>
             <w:t>Haga clic o pulse aquí para escribir texto.</w:t>
           </w:r>
@@ -9798,7 +10073,7 @@
           </w:pPr>
           <w:r>
             <w:rPr>
-              <w:rStyle w:val="PlaceholderText"/>
+              <w:rStyle w:val="Textodelmarcadordeposicin"/>
             </w:rPr>
             <w:t>Haga clic o pulse aquí para escribir texto.</w:t>
           </w:r>
@@ -9827,7 +10102,7 @@
           </w:pPr>
           <w:r>
             <w:rPr>
-              <w:rStyle w:val="PlaceholderText"/>
+              <w:rStyle w:val="Textodelmarcadordeposicin"/>
             </w:rPr>
             <w:t>Haga clic o pulse aquí para escribir texto.</w:t>
           </w:r>
@@ -9856,7 +10131,7 @@
           </w:pPr>
           <w:r>
             <w:rPr>
-              <w:rStyle w:val="PlaceholderText"/>
+              <w:rStyle w:val="Textodelmarcadordeposicin"/>
             </w:rPr>
             <w:t>Haga clic o pulse aquí para escribir texto.</w:t>
           </w:r>
@@ -9885,7 +10160,7 @@
           </w:pPr>
           <w:r>
             <w:rPr>
-              <w:rStyle w:val="PlaceholderText"/>
+              <w:rStyle w:val="Textodelmarcadordeposicin"/>
             </w:rPr>
             <w:t>Haga clic o pulse aquí para escribir texto.</w:t>
           </w:r>
@@ -9914,7 +10189,7 @@
           </w:pPr>
           <w:r>
             <w:rPr>
-              <w:rStyle w:val="PlaceholderText"/>
+              <w:rStyle w:val="Textodelmarcadordeposicin"/>
             </w:rPr>
             <w:t>Haga clic o pulse aquí para escribir texto.</w:t>
           </w:r>
@@ -9943,7 +10218,7 @@
           </w:pPr>
           <w:r>
             <w:rPr>
-              <w:rStyle w:val="PlaceholderText"/>
+              <w:rStyle w:val="Textodelmarcadordeposicin"/>
             </w:rPr>
             <w:t>Haga clic o pulse aquí para escribir texto.</w:t>
           </w:r>
@@ -9972,7 +10247,7 @@
           </w:pPr>
           <w:r>
             <w:rPr>
-              <w:rStyle w:val="PlaceholderText"/>
+              <w:rStyle w:val="Textodelmarcadordeposicin"/>
             </w:rPr>
             <w:t>Haga clic o pulse aquí para escribir texto.</w:t>
           </w:r>
@@ -10001,7 +10276,7 @@
           </w:pPr>
           <w:r>
             <w:rPr>
-              <w:rStyle w:val="PlaceholderText"/>
+              <w:rStyle w:val="Textodelmarcadordeposicin"/>
             </w:rPr>
             <w:t>Haga clic o pulse aquí para escribir texto.</w:t>
           </w:r>
@@ -10030,7 +10305,7 @@
           </w:pPr>
           <w:r>
             <w:rPr>
-              <w:rStyle w:val="PlaceholderText"/>
+              <w:rStyle w:val="Textodelmarcadordeposicin"/>
             </w:rPr>
             <w:t>Haga clic o pulse aquí para escribir texto.</w:t>
           </w:r>
@@ -10059,7 +10334,7 @@
           </w:pPr>
           <w:r>
             <w:rPr>
-              <w:rStyle w:val="PlaceholderText"/>
+              <w:rStyle w:val="Textodelmarcadordeposicin"/>
             </w:rPr>
             <w:t>Haga clic o pulse aquí para escribir texto.</w:t>
           </w:r>
@@ -10088,7 +10363,7 @@
           </w:pPr>
           <w:r>
             <w:rPr>
-              <w:rStyle w:val="PlaceholderText"/>
+              <w:rStyle w:val="Textodelmarcadordeposicin"/>
             </w:rPr>
             <w:t>Haga clic o pulse aquí para escribir texto.</w:t>
           </w:r>
@@ -10117,7 +10392,7 @@
           </w:pPr>
           <w:r>
             <w:rPr>
-              <w:rStyle w:val="PlaceholderText"/>
+              <w:rStyle w:val="Textodelmarcadordeposicin"/>
             </w:rPr>
             <w:t>Haga clic o pulse aquí para escribir texto.</w:t>
           </w:r>
@@ -10146,7 +10421,7 @@
           </w:pPr>
           <w:r>
             <w:rPr>
-              <w:rStyle w:val="PlaceholderText"/>
+              <w:rStyle w:val="Textodelmarcadordeposicin"/>
             </w:rPr>
             <w:t>Haga clic o pulse aquí para escribir texto.</w:t>
           </w:r>
@@ -10175,7 +10450,7 @@
           </w:pPr>
           <w:r>
             <w:rPr>
-              <w:rStyle w:val="PlaceholderText"/>
+              <w:rStyle w:val="Textodelmarcadordeposicin"/>
             </w:rPr>
             <w:t>Haga clic o pulse aquí para escribir texto.</w:t>
           </w:r>
@@ -10204,7 +10479,7 @@
           </w:pPr>
           <w:r>
             <w:rPr>
-              <w:rStyle w:val="PlaceholderText"/>
+              <w:rStyle w:val="Textodelmarcadordeposicin"/>
             </w:rPr>
             <w:t>Haga clic o pulse aquí para escribir texto.</w:t>
           </w:r>
@@ -10233,7 +10508,7 @@
           </w:pPr>
           <w:r>
             <w:rPr>
-              <w:rStyle w:val="PlaceholderText"/>
+              <w:rStyle w:val="Textodelmarcadordeposicin"/>
             </w:rPr>
             <w:t>Haga clic o pulse aquí para escribir texto.</w:t>
           </w:r>
@@ -10262,7 +10537,7 @@
           </w:pPr>
           <w:r>
             <w:rPr>
-              <w:rStyle w:val="PlaceholderText"/>
+              <w:rStyle w:val="Textodelmarcadordeposicin"/>
             </w:rPr>
             <w:t>Haga clic o pulse aquí para escribir texto.</w:t>
           </w:r>
@@ -10291,7 +10566,7 @@
           </w:pPr>
           <w:r>
             <w:rPr>
-              <w:rStyle w:val="PlaceholderText"/>
+              <w:rStyle w:val="Textodelmarcadordeposicin"/>
             </w:rPr>
             <w:t>Haga clic o pulse aquí para escribir texto.</w:t>
           </w:r>
@@ -10320,7 +10595,7 @@
           </w:pPr>
           <w:r>
             <w:rPr>
-              <w:rStyle w:val="PlaceholderText"/>
+              <w:rStyle w:val="Textodelmarcadordeposicin"/>
             </w:rPr>
             <w:t>Haga clic o pulse aquí para escribir texto.</w:t>
           </w:r>
@@ -10349,7 +10624,7 @@
           </w:pPr>
           <w:r>
             <w:rPr>
-              <w:rStyle w:val="PlaceholderText"/>
+              <w:rStyle w:val="Textodelmarcadordeposicin"/>
             </w:rPr>
             <w:t>Haga clic o pulse aquí para escribir texto.</w:t>
           </w:r>
@@ -10378,7 +10653,7 @@
           </w:pPr>
           <w:r>
             <w:rPr>
-              <w:rStyle w:val="PlaceholderText"/>
+              <w:rStyle w:val="Textodelmarcadordeposicin"/>
             </w:rPr>
             <w:t>Haga clic o pulse aquí para escribir texto.</w:t>
           </w:r>
@@ -10407,7 +10682,7 @@
           </w:pPr>
           <w:r>
             <w:rPr>
-              <w:rStyle w:val="PlaceholderText"/>
+              <w:rStyle w:val="Textodelmarcadordeposicin"/>
             </w:rPr>
             <w:t>Haga clic o pulse aquí para escribir texto.</w:t>
           </w:r>
@@ -10436,7 +10711,7 @@
           </w:pPr>
           <w:r>
             <w:rPr>
-              <w:rStyle w:val="PlaceholderText"/>
+              <w:rStyle w:val="Textodelmarcadordeposicin"/>
             </w:rPr>
             <w:t>Haga clic o pulse aquí para escribir texto.</w:t>
           </w:r>
@@ -10465,7 +10740,7 @@
           </w:pPr>
           <w:r>
             <w:rPr>
-              <w:rStyle w:val="PlaceholderText"/>
+              <w:rStyle w:val="Textodelmarcadordeposicin"/>
             </w:rPr>
             <w:t>Haga clic o pulse aquí para escribir texto.</w:t>
           </w:r>
@@ -10494,7 +10769,7 @@
           </w:pPr>
           <w:r>
             <w:rPr>
-              <w:rStyle w:val="PlaceholderText"/>
+              <w:rStyle w:val="Textodelmarcadordeposicin"/>
             </w:rPr>
             <w:t>Haga clic o pulse aquí para escribir texto.</w:t>
           </w:r>
@@ -10523,7 +10798,7 @@
           </w:pPr>
           <w:r>
             <w:rPr>
-              <w:rStyle w:val="PlaceholderText"/>
+              <w:rStyle w:val="Textodelmarcadordeposicin"/>
             </w:rPr>
             <w:t>Haga clic o pulse aquí para escribir texto.</w:t>
           </w:r>
@@ -10552,7 +10827,7 @@
           </w:pPr>
           <w:r>
             <w:rPr>
-              <w:rStyle w:val="PlaceholderText"/>
+              <w:rStyle w:val="Textodelmarcadordeposicin"/>
             </w:rPr>
             <w:t>Haga clic o pulse aquí para escribir texto.</w:t>
           </w:r>
@@ -10581,7 +10856,7 @@
           </w:pPr>
           <w:r>
             <w:rPr>
-              <w:rStyle w:val="PlaceholderText"/>
+              <w:rStyle w:val="Textodelmarcadordeposicin"/>
             </w:rPr>
             <w:t>Haga clic o pulse aquí para escribir texto.</w:t>
           </w:r>
@@ -10610,7 +10885,7 @@
           </w:pPr>
           <w:r>
             <w:rPr>
-              <w:rStyle w:val="PlaceholderText"/>
+              <w:rStyle w:val="Textodelmarcadordeposicin"/>
             </w:rPr>
             <w:t>Haga clic o pulse aquí para escribir texto.</w:t>
           </w:r>
@@ -10639,7 +10914,7 @@
           </w:pPr>
           <w:r>
             <w:rPr>
-              <w:rStyle w:val="PlaceholderText"/>
+              <w:rStyle w:val="Textodelmarcadordeposicin"/>
             </w:rPr>
             <w:t>Haga clic o pulse aquí para escribir texto.</w:t>
           </w:r>
@@ -10668,7 +10943,7 @@
           </w:pPr>
           <w:r>
             <w:rPr>
-              <w:rStyle w:val="PlaceholderText"/>
+              <w:rStyle w:val="Textodelmarcadordeposicin"/>
             </w:rPr>
             <w:t>Haga clic o pulse aquí para escribir texto.</w:t>
           </w:r>
@@ -10697,7 +10972,7 @@
           </w:pPr>
           <w:r>
             <w:rPr>
-              <w:rStyle w:val="PlaceholderText"/>
+              <w:rStyle w:val="Textodelmarcadordeposicin"/>
             </w:rPr>
             <w:t>Haga clic o pulse aquí para escribir texto.</w:t>
           </w:r>
@@ -10726,7 +11001,7 @@
           </w:pPr>
           <w:r>
             <w:rPr>
-              <w:rStyle w:val="PlaceholderText"/>
+              <w:rStyle w:val="Textodelmarcadordeposicin"/>
             </w:rPr>
             <w:t>Haga clic o pulse aquí para escribir texto.</w:t>
           </w:r>
@@ -10755,7 +11030,7 @@
           </w:pPr>
           <w:r>
             <w:rPr>
-              <w:rStyle w:val="PlaceholderText"/>
+              <w:rStyle w:val="Textodelmarcadordeposicin"/>
             </w:rPr>
             <w:t>Haga clic o pulse aquí para escribir texto.</w:t>
           </w:r>
@@ -10784,7 +11059,123 @@
           </w:pPr>
           <w:r>
             <w:rPr>
-              <w:rStyle w:val="PlaceholderText"/>
+              <w:rStyle w:val="Textodelmarcadordeposicin"/>
+            </w:rPr>
+            <w:t>Haga clic o pulse aquí para escribir texto.</w:t>
+          </w:r>
+        </w:p>
+      </w:docPartBody>
+    </w:docPart>
+    <w:docPart>
+      <w:docPartPr>
+        <w:name w:val="68AEB578DC2D44B3B5805A3E2AAAA457"/>
+        <w:category>
+          <w:name w:val="General"/>
+          <w:gallery w:val="placeholder"/>
+        </w:category>
+        <w:types>
+          <w:type w:val="bbPlcHdr"/>
+        </w:types>
+        <w:behaviors>
+          <w:behavior w:val="content"/>
+        </w:behaviors>
+        <w:guid w:val="{9E0BF826-6A1D-4532-846E-8B6C36CCB42E}"/>
+      </w:docPartPr>
+      <w:docPartBody>
+        <w:p>
+          <w:pPr>
+            <w:pStyle w:val="68AEB578DC2D44B3B5805A3E2AAAA457"/>
+          </w:pPr>
+          <w:r>
+            <w:rPr>
+              <w:rStyle w:val="Textodelmarcadordeposicin"/>
+            </w:rPr>
+            <w:t>Haga clic o pulse aquí para escribir texto.</w:t>
+          </w:r>
+        </w:p>
+      </w:docPartBody>
+    </w:docPart>
+    <w:docPart>
+      <w:docPartPr>
+        <w:name w:val="5813B07A0CDA44ACACDBD4DCAD894397"/>
+        <w:category>
+          <w:name w:val="General"/>
+          <w:gallery w:val="placeholder"/>
+        </w:category>
+        <w:types>
+          <w:type w:val="bbPlcHdr"/>
+        </w:types>
+        <w:behaviors>
+          <w:behavior w:val="content"/>
+        </w:behaviors>
+        <w:guid w:val="{A8B1202D-571C-4CE7-8B50-81F64DF818DD}"/>
+      </w:docPartPr>
+      <w:docPartBody>
+        <w:p>
+          <w:pPr>
+            <w:pStyle w:val="5813B07A0CDA44ACACDBD4DCAD894397"/>
+          </w:pPr>
+          <w:r>
+            <w:rPr>
+              <w:rStyle w:val="Textodelmarcadordeposicin"/>
+            </w:rPr>
+            <w:t>Haga clic o pulse aquí para escribir texto.</w:t>
+          </w:r>
+        </w:p>
+      </w:docPartBody>
+    </w:docPart>
+    <w:docPart>
+      <w:docPartPr>
+        <w:name w:val="C75448C39836415280C213662361671D"/>
+        <w:category>
+          <w:name w:val="General"/>
+          <w:gallery w:val="placeholder"/>
+        </w:category>
+        <w:types>
+          <w:type w:val="bbPlcHdr"/>
+        </w:types>
+        <w:behaviors>
+          <w:behavior w:val="content"/>
+        </w:behaviors>
+        <w:guid w:val="{372A2411-198C-40BA-9EF6-5A61216367C9}"/>
+      </w:docPartPr>
+      <w:docPartBody>
+        <w:p>
+          <w:pPr>
+            <w:pStyle w:val="C75448C39836415280C213662361671D"/>
+          </w:pPr>
+          <w:r>
+            <w:rPr>
+              <w:rStyle w:val="Textodelmarcadordeposicin"/>
+            </w:rPr>
+            <w:t>Haga clic o pulse aquí para escribir texto.</w:t>
+          </w:r>
+        </w:p>
+      </w:docPartBody>
+    </w:docPart>
+    <w:docPart>
+      <w:docPartPr>
+        <w:name w:val="CCFA4F7938C04ED6B033C6C4697C632A"/>
+        <w:category>
+          <w:name w:val="General"/>
+          <w:gallery w:val="placeholder"/>
+        </w:category>
+        <w:types>
+          <w:type w:val="bbPlcHdr"/>
+        </w:types>
+        <w:behaviors>
+          <w:behavior w:val="content"/>
+        </w:behaviors>
+        <w:guid w:val="{1EEB92F2-7F61-4A13-85FE-9B431C06FC3A}"/>
+      </w:docPartPr>
+      <w:docPartBody>
+        <w:p>
+          <w:pPr>
+            <w:pStyle w:val="CCFA4F7938C04ED6B033C6C4697C632A"/>
+          </w:pPr>
+          <w:r>
+            <w:rPr>
+              <w:rStyle w:val="Textodelmarcadordeposicin"/>
             </w:rPr>
             <w:t>Haga clic o pulse aquí para escribir texto.</w:t>
           </w:r>
@@ -10830,7 +11221,7 @@
     <w:charset w:val="00"/>
     <w:family w:val="swiss"/>
     <w:pitch w:val="variable"/>
-    <w:sig w:usb0="E4002EFF" w:usb1="C000247B" w:usb2="00000009" w:usb3="00000000" w:csb0="000001FF" w:csb1="00000000"/>
+    <w:sig w:usb0="E4002EFF" w:usb1="C200247B" w:usb2="00000009" w:usb3="00000000" w:csb0="000001FF" w:csb1="00000000"/>
   </w:font>
   <w:font w:name="Arial">
     <w:panose1 w:val="020B0604020202020204"/>
@@ -10844,7 +11235,7 @@
     <w:charset w:val="00"/>
     <w:family w:val="swiss"/>
     <w:pitch w:val="variable"/>
-    <w:sig w:usb0="E4002EFF" w:usb1="C000247B" w:usb2="00000009" w:usb3="00000000" w:csb0="000001FF" w:csb1="00000000"/>
+    <w:sig w:usb0="E4002EFF" w:usb1="C200247B" w:usb2="00000009" w:usb3="00000000" w:csb0="000001FF" w:csb1="00000000"/>
   </w:font>
   <w:font w:name="Yu Gothic Light">
     <w:altName w:val="游ゴシック Light"/>
@@ -10900,7 +11291,6 @@
 <file path=word/glossary/settings.xml><?xml version="1.0" encoding="utf-8"?>
 <w:settings xmlns:mc="http://schemas.openxmlformats.org/markup-compatibility/2006" xmlns:o="urn:schemas-microsoft-com:office:office" xmlns:r="http://schemas.openxmlformats.org/officeDocument/2006/relationships" xmlns:m="http://schemas.openxmlformats.org/officeDocument/2006/math" xmlns:v="urn:schemas-microsoft-com:vml" xmlns:w10="urn:schemas-microsoft-com:office:word" xmlns:w="http://schemas.openxmlformats.org/wordprocessingml/2006/main" xmlns:w14="http://schemas.microsoft.com/office/word/2010/wordml" xmlns:w15="http://schemas.microsoft.com/office/word/2012/wordml" xmlns:w16cex="http://schemas.microsoft.com/office/word/2018/wordml/cex" xmlns:w16cid="http://schemas.microsoft.com/office/word/2016/wordml/cid" xmlns:w16="http://schemas.microsoft.com/office/word/2018/wordml" xmlns:w16du="http://schemas.microsoft.com/office/word/2023/wordml/word16du" xmlns:w16sdtdh="http://schemas.microsoft.com/office/word/2020/wordml/sdtdatahash" xmlns:w16sdtfl="http://schemas.microsoft.com/office/word/2024/wordml/sdtformatlock" xmlns:w16se="http://schemas.microsoft.com/office/word/2015/wordml/symex" xmlns:sl="http://schemas.openxmlformats.org/schemaLibrary/2006/main" mc:Ignorable="w14 w15 w16se w16cid w16 w16cex w16sdtdh w16sdtfl w16du">
   <w:view w:val="normal"/>
-  <w:revisionView w:inkAnnotations="0"/>
   <w:defaultTabStop w:val="708"/>
   <w:hyphenationZone w:val="425"/>
   <w:characterSpacingControl w:val="doNotCompress"/>
@@ -10917,18 +11307,26 @@
     <w:rsidRoot w:val="006B2BEC"/>
     <w:rsid w:val="00053924"/>
     <w:rsid w:val="00055A68"/>
+    <w:rsid w:val="0009150F"/>
     <w:rsid w:val="0009453F"/>
     <w:rsid w:val="000B5C7E"/>
+    <w:rsid w:val="000B6E38"/>
     <w:rsid w:val="00117B5F"/>
+    <w:rsid w:val="00150181"/>
     <w:rsid w:val="00175D09"/>
     <w:rsid w:val="00185460"/>
     <w:rsid w:val="001942D6"/>
+    <w:rsid w:val="001C0C58"/>
     <w:rsid w:val="001C5FFF"/>
+    <w:rsid w:val="001E57BE"/>
     <w:rsid w:val="00260AAC"/>
+    <w:rsid w:val="002654E2"/>
+    <w:rsid w:val="00284E57"/>
     <w:rsid w:val="00336824"/>
     <w:rsid w:val="00364D10"/>
     <w:rsid w:val="003B5C99"/>
     <w:rsid w:val="003C317A"/>
+    <w:rsid w:val="0040066E"/>
     <w:rsid w:val="0040200D"/>
     <w:rsid w:val="004123E0"/>
     <w:rsid w:val="004278A4"/>
@@ -10937,6 +11335,7 @@
     <w:rsid w:val="004B6C76"/>
     <w:rsid w:val="004C0766"/>
     <w:rsid w:val="004E7F77"/>
+    <w:rsid w:val="0053198F"/>
     <w:rsid w:val="00562343"/>
     <w:rsid w:val="005640FA"/>
     <w:rsid w:val="005B3798"/>
@@ -10947,8 +11346,11 @@
     <w:rsid w:val="00693ED9"/>
     <w:rsid w:val="006979C5"/>
     <w:rsid w:val="006B2BEC"/>
+    <w:rsid w:val="006B5C02"/>
+    <w:rsid w:val="006E5A98"/>
     <w:rsid w:val="006F209A"/>
     <w:rsid w:val="00765401"/>
+    <w:rsid w:val="00784587"/>
     <w:rsid w:val="00790E22"/>
     <w:rsid w:val="00802250"/>
     <w:rsid w:val="0082287A"/>
@@ -10968,9 +11370,12 @@
     <w:rsid w:val="00B55352"/>
     <w:rsid w:val="00BB0EAB"/>
     <w:rsid w:val="00C17266"/>
+    <w:rsid w:val="00C44F1C"/>
     <w:rsid w:val="00C63AB0"/>
     <w:rsid w:val="00C9535D"/>
+    <w:rsid w:val="00CB446A"/>
     <w:rsid w:val="00CC69E2"/>
+    <w:rsid w:val="00CD1EFA"/>
     <w:rsid w:val="00CE5869"/>
     <w:rsid w:val="00D72CB9"/>
     <w:rsid w:val="00D86553"/>
@@ -11001,8 +11406,8 @@
   </m:mathPr>
   <w:themeFontLang w:val="es-ES" w:eastAsia="ja-JP" w:bidi="ar-SA"/>
   <w:clrSchemeMapping w:bg1="light1" w:t1="dark1" w:bg2="light2" w:t2="dark2" w:accent1="accent1" w:accent2="accent2" w:accent3="accent3" w:accent4="accent4" w:accent5="accent5" w:accent6="accent6" w:hyperlink="hyperlink" w:followedHyperlink="followedHyperlink"/>
-  <w:decimalSymbol w:val="."/>
-  <w:listSeparator w:val=","/>
+  <w:decimalSymbol w:val=","/>
+  <w:listSeparator w:val=";"/>
   <w15:chartTrackingRefBased/>
 </w:settings>
 </file>
@@ -11408,13 +11813,13 @@
     <w:name w:val="Normal"/>
     <w:qFormat/>
   </w:style>
-  <w:style w:type="character" w:default="1" w:styleId="DefaultParagraphFont">
+  <w:style w:type="character" w:default="1" w:styleId="Fuentedeprrafopredeter">
     <w:name w:val="Default Paragraph Font"/>
     <w:uiPriority w:val="1"/>
     <w:semiHidden/>
     <w:unhideWhenUsed/>
   </w:style>
-  <w:style w:type="table" w:default="1" w:styleId="TableNormal">
+  <w:style w:type="table" w:default="1" w:styleId="Tablanormal">
     <w:name w:val="Normal Table"/>
     <w:uiPriority w:val="99"/>
     <w:semiHidden/>
@@ -11429,15 +11834,15 @@
       </w:tblCellMar>
     </w:tblPr>
   </w:style>
-  <w:style w:type="numbering" w:default="1" w:styleId="NoList">
+  <w:style w:type="numbering" w:default="1" w:styleId="Sinlista">
     <w:name w:val="No List"/>
     <w:uiPriority w:val="99"/>
     <w:semiHidden/>
     <w:unhideWhenUsed/>
   </w:style>
-  <w:style w:type="character" w:styleId="PlaceholderText">
+  <w:style w:type="character" w:styleId="Textodelmarcadordeposicin">
     <w:name w:val="Placeholder Text"/>
-    <w:basedOn w:val="DefaultParagraphFont"/>
+    <w:basedOn w:val="Fuentedeprrafopredeter"/>
     <w:uiPriority w:val="99"/>
     <w:semiHidden/>
     <w:rsid w:val="00175D09"/>
@@ -12273,6 +12678,86 @@
       <w:sz w:val="24"/>
       <w:szCs w:val="24"/>
       <w:lang w:val="en-GB" w:eastAsia="en-GB"/>
+    </w:rPr>
+  </w:style>
+  <w:style w:type="paragraph" w:customStyle="1" w:styleId="7A56EC1C3D0449BC9195F22F4C98DB55">
+    <w:name w:val="7A56EC1C3D0449BC9195F22F4C98DB55"/>
+    <w:pPr>
+      <w:spacing w:line="278" w:lineRule="auto"/>
+    </w:pPr>
+    <w:rPr>
+      <w:sz w:val="24"/>
+      <w:szCs w:val="24"/>
+    </w:rPr>
+  </w:style>
+  <w:style w:type="paragraph" w:customStyle="1" w:styleId="EBB203B645A14463A05E6B102853A2F0">
+    <w:name w:val="EBB203B645A14463A05E6B102853A2F0"/>
+    <w:pPr>
+      <w:spacing w:line="278" w:lineRule="auto"/>
+    </w:pPr>
+    <w:rPr>
+      <w:sz w:val="24"/>
+      <w:szCs w:val="24"/>
+    </w:rPr>
+  </w:style>
+  <w:style w:type="paragraph" w:customStyle="1" w:styleId="68AEB578DC2D44B3B5805A3E2AAAA457">
+    <w:name w:val="68AEB578DC2D44B3B5805A3E2AAAA457"/>
+    <w:pPr>
+      <w:spacing w:line="278" w:lineRule="auto"/>
+    </w:pPr>
+    <w:rPr>
+      <w:sz w:val="24"/>
+      <w:szCs w:val="24"/>
+    </w:rPr>
+  </w:style>
+  <w:style w:type="paragraph" w:customStyle="1" w:styleId="213FC2070426419780090227D7E2C6B8">
+    <w:name w:val="213FC2070426419780090227D7E2C6B8"/>
+    <w:pPr>
+      <w:spacing w:line="278" w:lineRule="auto"/>
+    </w:pPr>
+    <w:rPr>
+      <w:sz w:val="24"/>
+      <w:szCs w:val="24"/>
+    </w:rPr>
+  </w:style>
+  <w:style w:type="paragraph" w:customStyle="1" w:styleId="5813B07A0CDA44ACACDBD4DCAD894397">
+    <w:name w:val="5813B07A0CDA44ACACDBD4DCAD894397"/>
+    <w:pPr>
+      <w:spacing w:line="278" w:lineRule="auto"/>
+    </w:pPr>
+    <w:rPr>
+      <w:sz w:val="24"/>
+      <w:szCs w:val="24"/>
+    </w:rPr>
+  </w:style>
+  <w:style w:type="paragraph" w:customStyle="1" w:styleId="7BD66A013D214F518E35F351F4A12A3C">
+    <w:name w:val="7BD66A013D214F518E35F351F4A12A3C"/>
+    <w:pPr>
+      <w:spacing w:line="278" w:lineRule="auto"/>
+    </w:pPr>
+    <w:rPr>
+      <w:sz w:val="24"/>
+      <w:szCs w:val="24"/>
+    </w:rPr>
+  </w:style>
+  <w:style w:type="paragraph" w:customStyle="1" w:styleId="C75448C39836415280C213662361671D">
+    <w:name w:val="C75448C39836415280C213662361671D"/>
+    <w:pPr>
+      <w:spacing w:line="278" w:lineRule="auto"/>
+    </w:pPr>
+    <w:rPr>
+      <w:sz w:val="24"/>
+      <w:szCs w:val="24"/>
+    </w:rPr>
+  </w:style>
+  <w:style w:type="paragraph" w:customStyle="1" w:styleId="CCFA4F7938C04ED6B033C6C4697C632A">
+    <w:name w:val="CCFA4F7938C04ED6B033C6C4697C632A"/>
+    <w:pPr>
+      <w:spacing w:line="278" w:lineRule="auto"/>
+    </w:pPr>
+    <w:rPr>
+      <w:sz w:val="24"/>
+      <w:szCs w:val="24"/>
     </w:rPr>
   </w:style>
 </w:styles>

</xml_diff>

<commit_message>
doc: added [X] for fulfilled "Produce an analysis report" requirement
</commit_message>
<xml_diff>
--- a/reports/Group/00 - Requirements - Group.docx
+++ b/reports/Group/00 - Requirements - Group.docx
@@ -869,7 +869,7 @@
               <w:rPr>
                 <w:rFonts w:asciiTheme="majorHAnsi" w:hAnsiTheme="majorHAnsi" w:cstheme="majorHAnsi"/>
                 <w:b/>
-                <w:lang w:val="en-US"/>
+                <w:lang w:val="es-ES"/>
               </w:rPr>
             </w:pPr>
             <w:r>
@@ -897,7 +897,7 @@
               <w:sdtPr>
                 <w:rPr>
                   <w:rFonts w:asciiTheme="majorHAnsi" w:hAnsiTheme="majorHAnsi" w:cstheme="majorBidi"/>
-                  <w:lang w:val="en-US"/>
+                  <w:lang w:val="es-ES"/>
                 </w:rPr>
                 <w:tag w:val="ID3"/>
                 <w:id w:val="-2029015554"/>
@@ -911,7 +911,7 @@
                 <w:r>
                   <w:rPr>
                     <w:rFonts w:asciiTheme="majorHAnsi" w:hAnsiTheme="majorHAnsi" w:cstheme="majorBidi"/>
-                    <w:lang w:val="en-US"/>
+                    <w:lang w:val="es-ES"/>
                   </w:rPr>
                   <w:t xml:space="preserve"> 30***2*5Y</w:t>
                 </w:r>
@@ -953,7 +953,7 @@
               <w:sdtPr>
                 <w:rPr>
                   <w:rFonts w:asciiTheme="majorHAnsi" w:hAnsiTheme="majorHAnsi" w:cstheme="majorHAnsi"/>
-                  <w:lang w:val="en-US"/>
+                  <w:lang w:val="es-ES"/>
                 </w:rPr>
                 <w:tag w:val="UVUS03"/>
                 <w:id w:val="-1922171075"/>
@@ -967,14 +967,14 @@
                 <w:r>
                   <w:rPr>
                     <w:rFonts w:asciiTheme="majorHAnsi" w:hAnsiTheme="majorHAnsi" w:cstheme="majorHAnsi"/>
-                    <w:lang w:val="en-US"/>
+                    <w:lang w:val="es-ES"/>
                   </w:rPr>
                   <w:t xml:space="preserve"> davblamor</w:t>
                 </w:r>
                 <w:r>
                   <w:rPr>
                     <w:rFonts w:asciiTheme="majorHAnsi" w:hAnsiTheme="majorHAnsi" w:cstheme="majorHAnsi"/>
-                    <w:lang w:val="en-US"/>
+                    <w:lang w:val="es-ES"/>
                   </w:rPr>
                   <w:t xml:space="preserve"> </w:t>
                 </w:r>
@@ -987,7 +987,7 @@
               <w:pStyle w:val="Sinespaciado"/>
               <w:rPr>
                 <w:rFonts w:asciiTheme="majorHAnsi" w:hAnsiTheme="majorHAnsi" w:cstheme="majorHAnsi"/>
-                <w:lang w:val="en-US"/>
+                <w:lang w:val="es-ES"/>
               </w:rPr>
             </w:pPr>
             <w:r>
@@ -1015,7 +1015,7 @@
               <w:sdtPr>
                 <w:rPr>
                   <w:rFonts w:asciiTheme="majorHAnsi" w:hAnsiTheme="majorHAnsi" w:cstheme="majorHAnsi"/>
-                  <w:lang w:val="en-US"/>
+                  <w:lang w:val="es-ES"/>
                 </w:rPr>
                 <w:tag w:val="Student3"/>
                 <w:id w:val="-1783793770"/>
@@ -1029,7 +1029,7 @@
                 <w:r>
                   <w:rPr>
                     <w:rFonts w:asciiTheme="majorHAnsi" w:hAnsiTheme="majorHAnsi" w:cstheme="majorHAnsi"/>
-                    <w:lang w:val="en-US"/>
+                    <w:lang w:val="es-ES"/>
                   </w:rPr>
                   <w:t xml:space="preserve"> Blanco Mora, David</w:t>
                 </w:r>
@@ -1134,7 +1134,7 @@
               <w:rPr>
                 <w:rFonts w:asciiTheme="majorHAnsi" w:hAnsiTheme="majorHAnsi" w:cstheme="majorHAnsi"/>
                 <w:b/>
-                <w:lang w:val="en-US"/>
+                <w:lang w:val="es-ES"/>
               </w:rPr>
             </w:pPr>
             <w:r>
@@ -1162,7 +1162,7 @@
               <w:sdtPr>
                 <w:rPr>
                   <w:rFonts w:asciiTheme="majorHAnsi" w:hAnsiTheme="majorHAnsi" w:cstheme="majorBidi"/>
-                  <w:lang w:val="en-US"/>
+                  <w:lang w:val="es-ES"/>
                 </w:rPr>
                 <w:tag w:val="ID4"/>
                 <w:id w:val="577182649"/>
@@ -1176,14 +1176,14 @@
                 <w:r>
                   <w:rPr>
                     <w:rFonts w:asciiTheme="majorHAnsi" w:hAnsiTheme="majorHAnsi" w:cstheme="majorBidi"/>
-                    <w:lang w:val="en-US"/>
+                    <w:lang w:val="es-ES"/>
                   </w:rPr>
                   <w:t xml:space="preserve"> </w:t>
                 </w:r>
                 <w:r>
                   <w:rPr>
                     <w:rFonts w:asciiTheme="majorHAnsi" w:hAnsiTheme="majorHAnsi" w:cstheme="majorBidi"/>
-                    <w:lang w:val="en-US"/>
+                    <w:lang w:val="es-ES"/>
                   </w:rPr>
                   <w:t>****6108T</w:t>
                 </w:r>
@@ -1225,7 +1225,7 @@
               <w:sdtPr>
                 <w:rPr>
                   <w:rFonts w:asciiTheme="majorHAnsi" w:hAnsiTheme="majorHAnsi" w:cstheme="majorHAnsi"/>
-                  <w:lang w:val="en-US"/>
+                  <w:lang w:val="es-ES"/>
                 </w:rPr>
                 <w:tag w:val="UVUS04"/>
                 <w:id w:val="-1772313792"/>
@@ -1239,21 +1239,21 @@
                 <w:r>
                   <w:rPr>
                     <w:rFonts w:asciiTheme="majorHAnsi" w:hAnsiTheme="majorHAnsi" w:cstheme="majorHAnsi"/>
-                    <w:lang w:val="en-US"/>
+                    <w:lang w:val="es-ES"/>
                   </w:rPr>
                   <w:t xml:space="preserve"> </w:t>
                 </w:r>
                 <w:r>
                   <w:rPr>
                     <w:rFonts w:asciiTheme="majorHAnsi" w:hAnsiTheme="majorHAnsi" w:cstheme="majorHAnsi"/>
-                    <w:lang w:val="en-US"/>
+                    <w:lang w:val="es-ES"/>
                   </w:rPr>
                   <w:t>nerjimado</w:t>
                 </w:r>
                 <w:r>
                   <w:rPr>
                     <w:rFonts w:asciiTheme="majorHAnsi" w:hAnsiTheme="majorHAnsi" w:cstheme="majorHAnsi"/>
-                    <w:lang w:val="en-US"/>
+                    <w:lang w:val="es-ES"/>
                   </w:rPr>
                   <w:t xml:space="preserve">  </w:t>
                 </w:r>
@@ -1293,7 +1293,7 @@
               <w:sdtPr>
                 <w:rPr>
                   <w:rFonts w:asciiTheme="majorHAnsi" w:hAnsiTheme="majorHAnsi" w:cstheme="majorHAnsi"/>
-                  <w:lang w:val="en-US"/>
+                  <w:lang w:val="es-ES"/>
                 </w:rPr>
                 <w:tag w:val="Student4"/>
                 <w:id w:val="-924030127"/>
@@ -1307,35 +1307,35 @@
                 <w:r>
                   <w:rPr>
                     <w:rFonts w:asciiTheme="majorHAnsi" w:hAnsiTheme="majorHAnsi" w:cstheme="majorHAnsi"/>
-                    <w:lang w:val="en-US"/>
+                    <w:lang w:val="es-ES"/>
                   </w:rPr>
                   <w:t xml:space="preserve"> </w:t>
                 </w:r>
                 <w:r>
                   <w:rPr>
                     <w:rFonts w:asciiTheme="majorHAnsi" w:hAnsiTheme="majorHAnsi" w:cstheme="majorHAnsi"/>
-                    <w:lang w:val="en-US"/>
+                    <w:lang w:val="es-ES"/>
                   </w:rPr>
                   <w:t>Jiménez Adorna</w:t>
                 </w:r>
                 <w:r>
                   <w:rPr>
                     <w:rFonts w:asciiTheme="majorHAnsi" w:hAnsiTheme="majorHAnsi" w:cstheme="majorHAnsi"/>
-                    <w:lang w:val="en-US"/>
+                    <w:lang w:val="es-ES"/>
                   </w:rPr>
                   <w:t xml:space="preserve">, </w:t>
                 </w:r>
                 <w:r>
                   <w:rPr>
                     <w:rFonts w:asciiTheme="majorHAnsi" w:hAnsiTheme="majorHAnsi" w:cstheme="majorHAnsi"/>
-                    <w:lang w:val="en-US"/>
+                    <w:lang w:val="es-ES"/>
                   </w:rPr>
                   <w:t>Nerea</w:t>
                 </w:r>
                 <w:r>
                   <w:rPr>
                     <w:rFonts w:asciiTheme="majorHAnsi" w:hAnsiTheme="majorHAnsi" w:cstheme="majorHAnsi"/>
-                    <w:lang w:val="en-US"/>
+                    <w:lang w:val="es-ES"/>
                   </w:rPr>
                   <w:t xml:space="preserve">  </w:t>
                 </w:r>
@@ -1867,12 +1867,14 @@
                   </w:rPr>
                   <w:t xml:space="preserve">, </w:t>
                 </w:r>
+                <w:proofErr w:type="gramStart"/>
                 <w:r>
                   <w:rPr>
                     <w:rFonts w:asciiTheme="majorHAnsi" w:hAnsiTheme="majorHAnsi" w:cstheme="majorHAnsi"/>
                   </w:rPr>
                   <w:t>2025</w:t>
                 </w:r>
+                <w:proofErr w:type="gramEnd"/>
                 <w:r>
                   <w:rPr>
                     <w:rFonts w:asciiTheme="majorHAnsi" w:hAnsiTheme="majorHAnsi" w:cstheme="majorHAnsi"/>
@@ -5990,7 +5992,13 @@
         </w:sdtPr>
         <w:sdtContent>
           <w:r>
-            <w:t xml:space="preserve">    </w:t>
+            <w:t xml:space="preserve">  </w:t>
+          </w:r>
+          <w:r>
+            <w:t>X</w:t>
+          </w:r>
+          <w:r>
+            <w:t xml:space="preserve">  </w:t>
           </w:r>
         </w:sdtContent>
       </w:sdt>
@@ -11356,6 +11364,7 @@
     <w:rsid w:val="0082287A"/>
     <w:rsid w:val="008B1087"/>
     <w:rsid w:val="008B2B2C"/>
+    <w:rsid w:val="008E2B6A"/>
     <w:rsid w:val="008E4C14"/>
     <w:rsid w:val="0093034B"/>
     <w:rsid w:val="00946AA5"/>
@@ -11369,6 +11378,7 @@
     <w:rsid w:val="00AC1FAB"/>
     <w:rsid w:val="00B55352"/>
     <w:rsid w:val="00BB0EAB"/>
+    <w:rsid w:val="00BF207C"/>
     <w:rsid w:val="00C17266"/>
     <w:rsid w:val="00C44F1C"/>
     <w:rsid w:val="00C63AB0"/>

</xml_diff>

<commit_message>
docs: modified all docs for d01 and p&p report
</commit_message>
<xml_diff>
--- a/reports/Group/00 - Requirements - Group.docx
+++ b/reports/Group/00 - Requirements - Group.docx
@@ -869,7 +869,7 @@
               <w:rPr>
                 <w:rFonts w:asciiTheme="majorHAnsi" w:hAnsiTheme="majorHAnsi" w:cstheme="majorHAnsi"/>
                 <w:b/>
-                <w:lang w:val="en-US"/>
+                <w:lang w:val="es-ES"/>
               </w:rPr>
             </w:pPr>
             <w:r>
@@ -897,7 +897,7 @@
               <w:sdtPr>
                 <w:rPr>
                   <w:rFonts w:asciiTheme="majorHAnsi" w:hAnsiTheme="majorHAnsi" w:cstheme="majorBidi"/>
-                  <w:lang w:val="en-US"/>
+                  <w:lang w:val="es-ES"/>
                 </w:rPr>
                 <w:tag w:val="ID3"/>
                 <w:id w:val="-2029015554"/>
@@ -911,7 +911,7 @@
                 <w:r>
                   <w:rPr>
                     <w:rFonts w:asciiTheme="majorHAnsi" w:hAnsiTheme="majorHAnsi" w:cstheme="majorBidi"/>
-                    <w:lang w:val="en-US"/>
+                    <w:lang w:val="es-ES"/>
                   </w:rPr>
                   <w:t xml:space="preserve"> 30***2*5Y</w:t>
                 </w:r>
@@ -953,7 +953,7 @@
               <w:sdtPr>
                 <w:rPr>
                   <w:rFonts w:asciiTheme="majorHAnsi" w:hAnsiTheme="majorHAnsi" w:cstheme="majorHAnsi"/>
-                  <w:lang w:val="en-US"/>
+                  <w:lang w:val="es-ES"/>
                 </w:rPr>
                 <w:tag w:val="UVUS03"/>
                 <w:id w:val="-1922171075"/>
@@ -967,14 +967,14 @@
                 <w:r>
                   <w:rPr>
                     <w:rFonts w:asciiTheme="majorHAnsi" w:hAnsiTheme="majorHAnsi" w:cstheme="majorHAnsi"/>
-                    <w:lang w:val="en-US"/>
+                    <w:lang w:val="es-ES"/>
                   </w:rPr>
                   <w:t xml:space="preserve"> davblamor</w:t>
                 </w:r>
                 <w:r>
                   <w:rPr>
                     <w:rFonts w:asciiTheme="majorHAnsi" w:hAnsiTheme="majorHAnsi" w:cstheme="majorHAnsi"/>
-                    <w:lang w:val="en-US"/>
+                    <w:lang w:val="es-ES"/>
                   </w:rPr>
                   <w:t xml:space="preserve"> </w:t>
                 </w:r>
@@ -987,7 +987,7 @@
               <w:pStyle w:val="Sinespaciado"/>
               <w:rPr>
                 <w:rFonts w:asciiTheme="majorHAnsi" w:hAnsiTheme="majorHAnsi" w:cstheme="majorHAnsi"/>
-                <w:lang w:val="en-US"/>
+                <w:lang w:val="es-ES"/>
               </w:rPr>
             </w:pPr>
             <w:r>
@@ -1015,7 +1015,7 @@
               <w:sdtPr>
                 <w:rPr>
                   <w:rFonts w:asciiTheme="majorHAnsi" w:hAnsiTheme="majorHAnsi" w:cstheme="majorHAnsi"/>
-                  <w:lang w:val="en-US"/>
+                  <w:lang w:val="es-ES"/>
                 </w:rPr>
                 <w:tag w:val="Student3"/>
                 <w:id w:val="-1783793770"/>
@@ -1029,7 +1029,7 @@
                 <w:r>
                   <w:rPr>
                     <w:rFonts w:asciiTheme="majorHAnsi" w:hAnsiTheme="majorHAnsi" w:cstheme="majorHAnsi"/>
-                    <w:lang w:val="en-US"/>
+                    <w:lang w:val="es-ES"/>
                   </w:rPr>
                   <w:t xml:space="preserve"> Blanco Mora, David</w:t>
                 </w:r>
@@ -1134,7 +1134,7 @@
               <w:rPr>
                 <w:rFonts w:asciiTheme="majorHAnsi" w:hAnsiTheme="majorHAnsi" w:cstheme="majorHAnsi"/>
                 <w:b/>
-                <w:lang w:val="en-US"/>
+                <w:lang w:val="es-ES"/>
               </w:rPr>
             </w:pPr>
             <w:r>
@@ -1162,7 +1162,7 @@
               <w:sdtPr>
                 <w:rPr>
                   <w:rFonts w:asciiTheme="majorHAnsi" w:hAnsiTheme="majorHAnsi" w:cstheme="majorBidi"/>
-                  <w:lang w:val="en-US"/>
+                  <w:lang w:val="es-ES"/>
                 </w:rPr>
                 <w:tag w:val="ID4"/>
                 <w:id w:val="577182649"/>
@@ -1176,14 +1176,14 @@
                 <w:r>
                   <w:rPr>
                     <w:rFonts w:asciiTheme="majorHAnsi" w:hAnsiTheme="majorHAnsi" w:cstheme="majorBidi"/>
-                    <w:lang w:val="en-US"/>
+                    <w:lang w:val="es-ES"/>
                   </w:rPr>
                   <w:t xml:space="preserve"> </w:t>
                 </w:r>
                 <w:r>
                   <w:rPr>
                     <w:rFonts w:asciiTheme="majorHAnsi" w:hAnsiTheme="majorHAnsi" w:cstheme="majorBidi"/>
-                    <w:lang w:val="en-US"/>
+                    <w:lang w:val="es-ES"/>
                   </w:rPr>
                   <w:t>****6108T</w:t>
                 </w:r>
@@ -1225,7 +1225,7 @@
               <w:sdtPr>
                 <w:rPr>
                   <w:rFonts w:asciiTheme="majorHAnsi" w:hAnsiTheme="majorHAnsi" w:cstheme="majorHAnsi"/>
-                  <w:lang w:val="en-US"/>
+                  <w:lang w:val="es-ES"/>
                 </w:rPr>
                 <w:tag w:val="UVUS04"/>
                 <w:id w:val="-1772313792"/>
@@ -1239,21 +1239,21 @@
                 <w:r>
                   <w:rPr>
                     <w:rFonts w:asciiTheme="majorHAnsi" w:hAnsiTheme="majorHAnsi" w:cstheme="majorHAnsi"/>
-                    <w:lang w:val="en-US"/>
+                    <w:lang w:val="es-ES"/>
                   </w:rPr>
                   <w:t xml:space="preserve"> </w:t>
                 </w:r>
                 <w:r>
                   <w:rPr>
                     <w:rFonts w:asciiTheme="majorHAnsi" w:hAnsiTheme="majorHAnsi" w:cstheme="majorHAnsi"/>
-                    <w:lang w:val="en-US"/>
+                    <w:lang w:val="es-ES"/>
                   </w:rPr>
                   <w:t>nerjimado</w:t>
                 </w:r>
                 <w:r>
                   <w:rPr>
                     <w:rFonts w:asciiTheme="majorHAnsi" w:hAnsiTheme="majorHAnsi" w:cstheme="majorHAnsi"/>
-                    <w:lang w:val="en-US"/>
+                    <w:lang w:val="es-ES"/>
                   </w:rPr>
                   <w:t xml:space="preserve">  </w:t>
                 </w:r>
@@ -1293,7 +1293,7 @@
               <w:sdtPr>
                 <w:rPr>
                   <w:rFonts w:asciiTheme="majorHAnsi" w:hAnsiTheme="majorHAnsi" w:cstheme="majorHAnsi"/>
-                  <w:lang w:val="en-US"/>
+                  <w:lang w:val="es-ES"/>
                 </w:rPr>
                 <w:tag w:val="Student4"/>
                 <w:id w:val="-924030127"/>
@@ -1307,35 +1307,35 @@
                 <w:r>
                   <w:rPr>
                     <w:rFonts w:asciiTheme="majorHAnsi" w:hAnsiTheme="majorHAnsi" w:cstheme="majorHAnsi"/>
-                    <w:lang w:val="en-US"/>
+                    <w:lang w:val="es-ES"/>
                   </w:rPr>
                   <w:t xml:space="preserve"> </w:t>
                 </w:r>
                 <w:r>
                   <w:rPr>
                     <w:rFonts w:asciiTheme="majorHAnsi" w:hAnsiTheme="majorHAnsi" w:cstheme="majorHAnsi"/>
-                    <w:lang w:val="en-US"/>
+                    <w:lang w:val="es-ES"/>
                   </w:rPr>
                   <w:t>Jiménez Adorna</w:t>
                 </w:r>
                 <w:r>
                   <w:rPr>
                     <w:rFonts w:asciiTheme="majorHAnsi" w:hAnsiTheme="majorHAnsi" w:cstheme="majorHAnsi"/>
-                    <w:lang w:val="en-US"/>
+                    <w:lang w:val="es-ES"/>
                   </w:rPr>
                   <w:t xml:space="preserve">, </w:t>
                 </w:r>
                 <w:r>
                   <w:rPr>
                     <w:rFonts w:asciiTheme="majorHAnsi" w:hAnsiTheme="majorHAnsi" w:cstheme="majorHAnsi"/>
-                    <w:lang w:val="en-US"/>
+                    <w:lang w:val="es-ES"/>
                   </w:rPr>
                   <w:t>Nerea</w:t>
                 </w:r>
                 <w:r>
                   <w:rPr>
                     <w:rFonts w:asciiTheme="majorHAnsi" w:hAnsiTheme="majorHAnsi" w:cstheme="majorHAnsi"/>
-                    <w:lang w:val="en-US"/>
+                    <w:lang w:val="es-ES"/>
                   </w:rPr>
                   <w:t xml:space="preserve">  </w:t>
                 </w:r>
@@ -1867,12 +1867,14 @@
                   </w:rPr>
                   <w:t xml:space="preserve">, </w:t>
                 </w:r>
+                <w:proofErr w:type="gramStart"/>
                 <w:r>
                   <w:rPr>
                     <w:rFonts w:asciiTheme="majorHAnsi" w:hAnsiTheme="majorHAnsi" w:cstheme="majorHAnsi"/>
                   </w:rPr>
                   <w:t>2025</w:t>
                 </w:r>
+                <w:proofErr w:type="gramEnd"/>
                 <w:r>
                   <w:rPr>
                     <w:rFonts w:asciiTheme="majorHAnsi" w:hAnsiTheme="majorHAnsi" w:cstheme="majorHAnsi"/>
@@ -5990,7 +5992,7 @@
         </w:sdtPr>
         <w:sdtContent>
           <w:r>
-            <w:t xml:space="preserve">    </w:t>
+            <w:t>X</w:t>
           </w:r>
         </w:sdtContent>
       </w:sdt>
@@ -6024,7 +6026,7 @@
         </w:sdtPr>
         <w:sdtContent>
           <w:r>
-            <w:t xml:space="preserve">    </w:t>
+            <w:t>X</w:t>
           </w:r>
         </w:sdtContent>
       </w:sdt>
@@ -11336,6 +11338,7 @@
     <w:rsid w:val="004C0766"/>
     <w:rsid w:val="004E7F77"/>
     <w:rsid w:val="0053198F"/>
+    <w:rsid w:val="00552820"/>
     <w:rsid w:val="00562343"/>
     <w:rsid w:val="005640FA"/>
     <w:rsid w:val="005B3798"/>
@@ -11388,6 +11391,7 @@
     <w:rsid w:val="00F3606D"/>
     <w:rsid w:val="00F70A20"/>
     <w:rsid w:val="00F8539E"/>
+    <w:rsid w:val="00F95E3E"/>
     <w:rsid w:val="00F970E5"/>
     <w:rsid w:val="00FE6BFD"/>
   </w:rsids>

</xml_diff>